<commit_message>
Upload datos i2 y update codigo i3
</commit_message>
<xml_diff>
--- a/LabFisica2/Proyecto i2 - Materiales Ohmnicos/data/F2W02.docx
+++ b/LabFisica2/Proyecto i2 - Materiales Ohmnicos/data/F2W02.docx
@@ -1,6 +1,6 @@
 
 <file path=word/document.xml><?xml version="1.0" encoding="utf-8"?>
-<w:document xmlns:ve="http://schemas.openxmlformats.org/markup-compatibility/2006" xmlns:o="urn:schemas-microsoft-com:office:office" xmlns:r="http://schemas.openxmlformats.org/officeDocument/2006/relationships" xmlns:m="http://schemas.openxmlformats.org/officeDocument/2006/math" xmlns:v="urn:schemas-microsoft-com:vml" xmlns:wp="http://schemas.openxmlformats.org/drawingml/2006/wordprocessingDrawing" xmlns:w10="urn:schemas-microsoft-com:office:word" xmlns:w="http://schemas.openxmlformats.org/wordprocessingml/2006/main" xmlns:wne="http://schemas.microsoft.com/office/word/2006/wordml" xmlns:a="http://schemas.openxmlformats.org/drawingml/2006/main" xmlns:pic="http://schemas.openxmlformats.org/drawingml/2006/picture" xml:space="preserve">
+<w:document xmlns:wpc="http://schemas.microsoft.com/office/word/2010/wordprocessingCanvas" xmlns:cx="http://schemas.microsoft.com/office/drawing/2014/chartex" xmlns:cx1="http://schemas.microsoft.com/office/drawing/2015/9/8/chartex" xmlns:cx2="http://schemas.microsoft.com/office/drawing/2015/10/21/chartex" xmlns:cx3="http://schemas.microsoft.com/office/drawing/2016/5/9/chartex" xmlns:cx4="http://schemas.microsoft.com/office/drawing/2016/5/10/chartex" xmlns:cx5="http://schemas.microsoft.com/office/drawing/2016/5/11/chartex" xmlns:cx6="http://schemas.microsoft.com/office/drawing/2016/5/12/chartex" xmlns:cx7="http://schemas.microsoft.com/office/drawing/2016/5/13/chartex" xmlns:cx8="http://schemas.microsoft.com/office/drawing/2016/5/14/chartex" xmlns:mc="http://schemas.openxmlformats.org/markup-compatibility/2006" xmlns:aink="http://schemas.microsoft.com/office/drawing/2016/ink" xmlns:am3d="http://schemas.microsoft.com/office/drawing/2017/model3d" xmlns:o="urn:schemas-microsoft-com:office:office" xmlns:oel="http://schemas.microsoft.com/office/2019/extlst" xmlns:r="http://schemas.openxmlformats.org/officeDocument/2006/relationships" xmlns:m="http://schemas.openxmlformats.org/officeDocument/2006/math" xmlns:v="urn:schemas-microsoft-com:vml" xmlns:wp14="http://schemas.microsoft.com/office/word/2010/wordprocessingDrawing" xmlns:wp="http://schemas.openxmlformats.org/drawingml/2006/wordprocessingDrawing" xmlns:w10="urn:schemas-microsoft-com:office:word" xmlns:w="http://schemas.openxmlformats.org/wordprocessingml/2006/main" xmlns:w14="http://schemas.microsoft.com/office/word/2010/wordml" xmlns:w15="http://schemas.microsoft.com/office/word/2012/wordml" xmlns:w16cex="http://schemas.microsoft.com/office/word/2018/wordml/cex" xmlns:w16cid="http://schemas.microsoft.com/office/word/2016/wordml/cid" xmlns:w16="http://schemas.microsoft.com/office/word/2018/wordml" xmlns:w16sdtdh="http://schemas.microsoft.com/office/word/2020/wordml/sdtdatahash" xmlns:w16se="http://schemas.microsoft.com/office/word/2015/wordml/symex" xmlns:wpg="http://schemas.microsoft.com/office/word/2010/wordprocessingGroup" xmlns:wpi="http://schemas.microsoft.com/office/word/2010/wordprocessingInk" xmlns:wne="http://schemas.microsoft.com/office/word/2006/wordml" xmlns:wps="http://schemas.microsoft.com/office/word/2010/wordprocessingShape" mc:Ignorable="w14 w15 w16se w16cid w16 w16cex w16sdtdh wp14">
   <w:body>
     <w:p>
       <w:pPr>
@@ -41,9 +41,8 @@
     </w:p>
     <w:p>
       <w:pPr>
-        <w:spacing w:line="285" w:lineRule="auto" w:before="107"/>
-        <w:ind w:left="1235" w:right="0" w:hanging="138"/>
-        <w:jc w:val="left"/>
+        <w:spacing w:before="107" w:line="285" w:lineRule="auto"/>
+        <w:ind w:left="1235" w:hanging="138"/>
         <w:rPr>
           <w:rFonts w:ascii="Cambria" w:hAnsi="Cambria"/>
           <w:b/>
@@ -65,7 +64,7 @@
           <w:spacing w:val="30"/>
           <w:sz w:val="31"/>
         </w:rPr>
-        <w:t> </w:t>
+        <w:t xml:space="preserve"> </w:t>
       </w:r>
       <w:r>
         <w:rPr>
@@ -82,7 +81,7 @@
           <w:spacing w:val="34"/>
           <w:sz w:val="31"/>
         </w:rPr>
-        <w:t> </w:t>
+        <w:t xml:space="preserve"> </w:t>
       </w:r>
       <w:r>
         <w:rPr>
@@ -99,7 +98,7 @@
           <w:spacing w:val="32"/>
           <w:sz w:val="31"/>
         </w:rPr>
-        <w:t> </w:t>
+        <w:t xml:space="preserve"> </w:t>
       </w:r>
       <w:r>
         <w:rPr>
@@ -116,7 +115,7 @@
           <w:spacing w:val="34"/>
           <w:sz w:val="31"/>
         </w:rPr>
-        <w:t> </w:t>
+        <w:t xml:space="preserve"> </w:t>
       </w:r>
       <w:r>
         <w:rPr>
@@ -133,7 +132,7 @@
           <w:spacing w:val="33"/>
           <w:sz w:val="31"/>
         </w:rPr>
-        <w:t> </w:t>
+        <w:t xml:space="preserve"> </w:t>
       </w:r>
       <w:r>
         <w:rPr>
@@ -150,7 +149,7 @@
           <w:spacing w:val="32"/>
           <w:sz w:val="31"/>
         </w:rPr>
-        <w:t> </w:t>
+        <w:t xml:space="preserve"> </w:t>
       </w:r>
       <w:r>
         <w:rPr>
@@ -167,7 +166,7 @@
           <w:spacing w:val="32"/>
           <w:sz w:val="31"/>
         </w:rPr>
-        <w:t> </w:t>
+        <w:t xml:space="preserve"> </w:t>
       </w:r>
       <w:r>
         <w:rPr>
@@ -184,7 +183,7 @@
           <w:spacing w:val="-65"/>
           <w:sz w:val="31"/>
         </w:rPr>
-        <w:t> </w:t>
+        <w:t xml:space="preserve"> </w:t>
       </w:r>
       <w:r>
         <w:rPr>
@@ -201,7 +200,7 @@
           <w:spacing w:val="33"/>
           <w:sz w:val="31"/>
         </w:rPr>
-        <w:t> </w:t>
+        <w:t xml:space="preserve"> </w:t>
       </w:r>
       <w:r>
         <w:rPr>
@@ -218,7 +217,7 @@
           <w:spacing w:val="35"/>
           <w:sz w:val="31"/>
         </w:rPr>
-        <w:t> </w:t>
+        <w:t xml:space="preserve"> </w:t>
       </w:r>
       <w:r>
         <w:rPr>
@@ -235,7 +234,7 @@
           <w:spacing w:val="33"/>
           <w:sz w:val="31"/>
         </w:rPr>
-        <w:t> </w:t>
+        <w:t xml:space="preserve"> </w:t>
       </w:r>
       <w:r>
         <w:rPr>
@@ -252,7 +251,7 @@
           <w:spacing w:val="33"/>
           <w:sz w:val="31"/>
         </w:rPr>
-        <w:t> </w:t>
+        <w:t xml:space="preserve"> </w:t>
       </w:r>
       <w:r>
         <w:rPr>
@@ -269,7 +268,7 @@
           <w:spacing w:val="35"/>
           <w:sz w:val="31"/>
         </w:rPr>
-        <w:t> </w:t>
+        <w:t xml:space="preserve"> </w:t>
       </w:r>
       <w:r>
         <w:rPr>
@@ -286,17 +285,15 @@
         <w:spacing w:before="279"/>
       </w:pPr>
       <w:r>
-        <w:rPr/>
         <w:t>OBJETIVO</w:t>
       </w:r>
       <w:r>
         <w:rPr>
           <w:spacing w:val="-2"/>
         </w:rPr>
-        <w:t> </w:t>
-      </w:r>
-      <w:r>
-        <w:rPr/>
+        <w:t xml:space="preserve"> </w:t>
+      </w:r>
+      <w:r>
         <w:t>GENERAL</w:t>
       </w:r>
     </w:p>
@@ -328,7 +325,7 @@
           <w:spacing w:val="26"/>
           <w:w w:val="105"/>
         </w:rPr>
-        <w:t> </w:t>
+        <w:t xml:space="preserve"> </w:t>
       </w:r>
       <w:r>
         <w:rPr>
@@ -341,7 +338,7 @@
           <w:spacing w:val="28"/>
           <w:w w:val="105"/>
         </w:rPr>
-        <w:t> </w:t>
+        <w:t xml:space="preserve"> </w:t>
       </w:r>
       <w:r>
         <w:rPr>
@@ -354,7 +351,7 @@
           <w:spacing w:val="27"/>
           <w:w w:val="105"/>
         </w:rPr>
-        <w:t> </w:t>
+        <w:t xml:space="preserve"> </w:t>
       </w:r>
       <w:r>
         <w:rPr>
@@ -367,7 +364,7 @@
           <w:spacing w:val="28"/>
           <w:w w:val="105"/>
         </w:rPr>
-        <w:t> </w:t>
+        <w:t xml:space="preserve"> </w:t>
       </w:r>
       <w:r>
         <w:rPr>
@@ -380,7 +377,7 @@
           <w:spacing w:val="28"/>
           <w:w w:val="105"/>
         </w:rPr>
-        <w:t> </w:t>
+        <w:t xml:space="preserve"> </w:t>
       </w:r>
       <w:r>
         <w:rPr>
@@ -393,7 +390,7 @@
           <w:spacing w:val="28"/>
           <w:w w:val="105"/>
         </w:rPr>
-        <w:t> </w:t>
+        <w:t xml:space="preserve"> </w:t>
       </w:r>
       <w:r>
         <w:rPr>
@@ -406,7 +403,7 @@
           <w:spacing w:val="28"/>
           <w:w w:val="105"/>
         </w:rPr>
-        <w:t> </w:t>
+        <w:t xml:space="preserve"> </w:t>
       </w:r>
       <w:r>
         <w:rPr>
@@ -419,7 +416,7 @@
           <w:spacing w:val="27"/>
           <w:w w:val="105"/>
         </w:rPr>
-        <w:t> </w:t>
+        <w:t xml:space="preserve"> </w:t>
       </w:r>
       <w:r>
         <w:rPr>
@@ -432,7 +429,7 @@
           <w:spacing w:val="28"/>
           <w:w w:val="105"/>
         </w:rPr>
-        <w:t> </w:t>
+        <w:t xml:space="preserve"> </w:t>
       </w:r>
       <w:r>
         <w:rPr>
@@ -445,7 +442,7 @@
           <w:spacing w:val="28"/>
           <w:w w:val="105"/>
         </w:rPr>
-        <w:t> </w:t>
+        <w:t xml:space="preserve"> </w:t>
       </w:r>
       <w:r>
         <w:rPr>
@@ -458,7 +455,7 @@
           <w:spacing w:val="27"/>
           <w:w w:val="105"/>
         </w:rPr>
-        <w:t> </w:t>
+        <w:t xml:space="preserve"> </w:t>
       </w:r>
       <w:r>
         <w:rPr>
@@ -471,7 +468,7 @@
           <w:spacing w:val="28"/>
           <w:w w:val="105"/>
         </w:rPr>
-        <w:t> </w:t>
+        <w:t xml:space="preserve"> </w:t>
       </w:r>
       <w:r>
         <w:rPr>
@@ -484,7 +481,7 @@
           <w:spacing w:val="-58"/>
           <w:w w:val="105"/>
         </w:rPr>
-        <w:t> </w:t>
+        <w:t xml:space="preserve"> </w:t>
       </w:r>
       <w:r>
         <w:rPr>
@@ -507,17 +504,15 @@
         <w:pStyle w:val="Heading1"/>
       </w:pPr>
       <w:r>
-        <w:rPr/>
         <w:t>OBJETIVOS</w:t>
       </w:r>
       <w:r>
         <w:rPr>
           <w:spacing w:val="-3"/>
         </w:rPr>
-        <w:t> </w:t>
-      </w:r>
-      <w:r>
-        <w:rPr/>
+        <w:t xml:space="preserve"> </w:t>
+      </w:r>
+      <w:r>
         <w:t>ESPECÍFICOS</w:t>
       </w:r>
     </w:p>
@@ -540,12 +535,10 @@
           <w:numId w:val="1"/>
         </w:numPr>
         <w:tabs>
-          <w:tab w:pos="952" w:val="left" w:leader="none"/>
-          <w:tab w:pos="953" w:val="left" w:leader="none"/>
+          <w:tab w:val="left" w:pos="952"/>
+          <w:tab w:val="left" w:pos="953"/>
         </w:tabs>
-        <w:spacing w:line="240" w:lineRule="auto" w:before="0" w:after="0"/>
-        <w:ind w:left="952" w:right="0" w:hanging="361"/>
-        <w:jc w:val="left"/>
+        <w:ind w:hanging="361"/>
         <w:rPr>
           <w:sz w:val="21"/>
         </w:rPr>
@@ -563,7 +556,7 @@
           <w:w w:val="105"/>
           <w:sz w:val="21"/>
         </w:rPr>
-        <w:t> </w:t>
+        <w:t xml:space="preserve"> </w:t>
       </w:r>
       <w:r>
         <w:rPr>
@@ -578,7 +571,7 @@
           <w:w w:val="105"/>
           <w:sz w:val="21"/>
         </w:rPr>
-        <w:t> </w:t>
+        <w:t xml:space="preserve"> </w:t>
       </w:r>
       <w:r>
         <w:rPr>
@@ -593,7 +586,7 @@
           <w:w w:val="105"/>
           <w:sz w:val="21"/>
         </w:rPr>
-        <w:t> </w:t>
+        <w:t xml:space="preserve"> </w:t>
       </w:r>
       <w:r>
         <w:rPr>
@@ -608,7 +601,7 @@
           <w:w w:val="105"/>
           <w:sz w:val="21"/>
         </w:rPr>
-        <w:t> </w:t>
+        <w:t xml:space="preserve"> </w:t>
       </w:r>
       <w:r>
         <w:rPr>
@@ -623,7 +616,7 @@
           <w:w w:val="105"/>
           <w:sz w:val="21"/>
         </w:rPr>
-        <w:t> </w:t>
+        <w:t xml:space="preserve"> </w:t>
       </w:r>
       <w:r>
         <w:rPr>
@@ -638,7 +631,7 @@
           <w:w w:val="105"/>
           <w:sz w:val="21"/>
         </w:rPr>
-        <w:t> </w:t>
+        <w:t xml:space="preserve"> </w:t>
       </w:r>
       <w:r>
         <w:rPr>
@@ -653,7 +646,7 @@
           <w:w w:val="105"/>
           <w:sz w:val="21"/>
         </w:rPr>
-        <w:t> </w:t>
+        <w:t xml:space="preserve"> </w:t>
       </w:r>
       <w:r>
         <w:rPr>
@@ -668,7 +661,7 @@
           <w:w w:val="105"/>
           <w:sz w:val="21"/>
         </w:rPr>
-        <w:t> </w:t>
+        <w:t xml:space="preserve"> </w:t>
       </w:r>
       <w:r>
         <w:rPr>
@@ -686,12 +679,11 @@
           <w:numId w:val="1"/>
         </w:numPr>
         <w:tabs>
-          <w:tab w:pos="952" w:val="left" w:leader="none"/>
-          <w:tab w:pos="953" w:val="left" w:leader="none"/>
+          <w:tab w:val="left" w:pos="952"/>
+          <w:tab w:val="left" w:pos="953"/>
         </w:tabs>
-        <w:spacing w:line="240" w:lineRule="auto" w:before="137" w:after="0"/>
-        <w:ind w:left="952" w:right="0" w:hanging="361"/>
-        <w:jc w:val="left"/>
+        <w:spacing w:before="137"/>
+        <w:ind w:hanging="361"/>
         <w:rPr>
           <w:sz w:val="21"/>
         </w:rPr>
@@ -709,7 +701,7 @@
           <w:w w:val="105"/>
           <w:sz w:val="21"/>
         </w:rPr>
-        <w:t> </w:t>
+        <w:t xml:space="preserve"> </w:t>
       </w:r>
       <w:r>
         <w:rPr>
@@ -724,7 +716,7 @@
           <w:w w:val="105"/>
           <w:sz w:val="21"/>
         </w:rPr>
-        <w:t> </w:t>
+        <w:t xml:space="preserve"> </w:t>
       </w:r>
       <w:r>
         <w:rPr>
@@ -739,7 +731,7 @@
           <w:w w:val="105"/>
           <w:sz w:val="21"/>
         </w:rPr>
-        <w:t> </w:t>
+        <w:t xml:space="preserve"> </w:t>
       </w:r>
       <w:r>
         <w:rPr>
@@ -754,7 +746,7 @@
           <w:w w:val="105"/>
           <w:sz w:val="21"/>
         </w:rPr>
-        <w:t> </w:t>
+        <w:t xml:space="preserve"> </w:t>
       </w:r>
       <w:r>
         <w:rPr>
@@ -769,7 +761,7 @@
           <w:w w:val="105"/>
           <w:sz w:val="21"/>
         </w:rPr>
-        <w:t> </w:t>
+        <w:t xml:space="preserve"> </w:t>
       </w:r>
       <w:r>
         <w:rPr>
@@ -784,7 +776,7 @@
           <w:w w:val="105"/>
           <w:sz w:val="21"/>
         </w:rPr>
-        <w:t> </w:t>
+        <w:t xml:space="preserve"> </w:t>
       </w:r>
       <w:r>
         <w:rPr>
@@ -799,7 +791,7 @@
           <w:w w:val="105"/>
           <w:sz w:val="21"/>
         </w:rPr>
-        <w:t> </w:t>
+        <w:t xml:space="preserve"> </w:t>
       </w:r>
       <w:r>
         <w:rPr>
@@ -814,7 +806,7 @@
           <w:w w:val="105"/>
           <w:sz w:val="21"/>
         </w:rPr>
-        <w:t> </w:t>
+        <w:t xml:space="preserve"> </w:t>
       </w:r>
       <w:r>
         <w:rPr>
@@ -829,7 +821,7 @@
           <w:w w:val="105"/>
           <w:sz w:val="21"/>
         </w:rPr>
-        <w:t> </w:t>
+        <w:t xml:space="preserve"> </w:t>
       </w:r>
       <w:r>
         <w:rPr>
@@ -844,7 +836,7 @@
           <w:w w:val="105"/>
           <w:sz w:val="21"/>
         </w:rPr>
-        <w:t> </w:t>
+        <w:t xml:space="preserve"> </w:t>
       </w:r>
       <w:r>
         <w:rPr>
@@ -862,12 +854,11 @@
           <w:numId w:val="1"/>
         </w:numPr>
         <w:tabs>
-          <w:tab w:pos="952" w:val="left" w:leader="none"/>
-          <w:tab w:pos="953" w:val="left" w:leader="none"/>
+          <w:tab w:val="left" w:pos="952"/>
+          <w:tab w:val="left" w:pos="953"/>
         </w:tabs>
-        <w:spacing w:line="367" w:lineRule="auto" w:before="141" w:after="0"/>
-        <w:ind w:left="952" w:right="233" w:hanging="360"/>
-        <w:jc w:val="left"/>
+        <w:spacing w:before="141" w:line="367" w:lineRule="auto"/>
+        <w:ind w:right="233"/>
         <w:rPr>
           <w:sz w:val="21"/>
         </w:rPr>
@@ -885,7 +876,7 @@
           <w:w w:val="105"/>
           <w:sz w:val="21"/>
         </w:rPr>
-        <w:t> </w:t>
+        <w:t xml:space="preserve"> </w:t>
       </w:r>
       <w:r>
         <w:rPr>
@@ -900,7 +891,7 @@
           <w:w w:val="105"/>
           <w:sz w:val="21"/>
         </w:rPr>
-        <w:t> </w:t>
+        <w:t xml:space="preserve"> </w:t>
       </w:r>
       <w:r>
         <w:rPr>
@@ -915,7 +906,7 @@
           <w:w w:val="105"/>
           <w:sz w:val="21"/>
         </w:rPr>
-        <w:t> </w:t>
+        <w:t xml:space="preserve"> </w:t>
       </w:r>
       <w:r>
         <w:rPr>
@@ -930,7 +921,7 @@
           <w:w w:val="105"/>
           <w:sz w:val="21"/>
         </w:rPr>
-        <w:t> </w:t>
+        <w:t xml:space="preserve"> </w:t>
       </w:r>
       <w:r>
         <w:rPr>
@@ -945,7 +936,7 @@
           <w:w w:val="105"/>
           <w:sz w:val="21"/>
         </w:rPr>
-        <w:t> </w:t>
+        <w:t xml:space="preserve"> </w:t>
       </w:r>
       <w:r>
         <w:rPr>
@@ -960,7 +951,7 @@
           <w:w w:val="105"/>
           <w:sz w:val="21"/>
         </w:rPr>
-        <w:t> </w:t>
+        <w:t xml:space="preserve"> </w:t>
       </w:r>
       <w:r>
         <w:rPr>
@@ -975,7 +966,7 @@
           <w:w w:val="105"/>
           <w:sz w:val="21"/>
         </w:rPr>
-        <w:t> </w:t>
+        <w:t xml:space="preserve"> </w:t>
       </w:r>
       <w:r>
         <w:rPr>
@@ -990,7 +981,7 @@
           <w:w w:val="105"/>
           <w:sz w:val="21"/>
         </w:rPr>
-        <w:t> </w:t>
+        <w:t xml:space="preserve"> </w:t>
       </w:r>
       <w:r>
         <w:rPr>
@@ -1005,7 +996,7 @@
           <w:w w:val="105"/>
           <w:sz w:val="21"/>
         </w:rPr>
-        <w:t> </w:t>
+        <w:t xml:space="preserve"> </w:t>
       </w:r>
       <w:r>
         <w:rPr>
@@ -1020,7 +1011,7 @@
           <w:w w:val="105"/>
           <w:sz w:val="21"/>
         </w:rPr>
-        <w:t> </w:t>
+        <w:t xml:space="preserve"> </w:t>
       </w:r>
       <w:r>
         <w:rPr>
@@ -1035,7 +1026,7 @@
           <w:w w:val="105"/>
           <w:sz w:val="21"/>
         </w:rPr>
-        <w:t> </w:t>
+        <w:t xml:space="preserve"> </w:t>
       </w:r>
       <w:r>
         <w:rPr>
@@ -1053,12 +1044,11 @@
           <w:numId w:val="1"/>
         </w:numPr>
         <w:tabs>
-          <w:tab w:pos="952" w:val="left" w:leader="none"/>
-          <w:tab w:pos="953" w:val="left" w:leader="none"/>
+          <w:tab w:val="left" w:pos="952"/>
+          <w:tab w:val="left" w:pos="953"/>
         </w:tabs>
-        <w:spacing w:line="367" w:lineRule="auto" w:before="10" w:after="0"/>
-        <w:ind w:left="952" w:right="235" w:hanging="360"/>
-        <w:jc w:val="left"/>
+        <w:spacing w:before="10" w:line="367" w:lineRule="auto"/>
+        <w:ind w:right="235"/>
         <w:rPr>
           <w:sz w:val="21"/>
         </w:rPr>
@@ -1076,7 +1066,7 @@
           <w:w w:val="105"/>
           <w:sz w:val="21"/>
         </w:rPr>
-        <w:t> </w:t>
+        <w:t xml:space="preserve"> </w:t>
       </w:r>
       <w:r>
         <w:rPr>
@@ -1091,7 +1081,7 @@
           <w:w w:val="105"/>
           <w:sz w:val="21"/>
         </w:rPr>
-        <w:t> </w:t>
+        <w:t xml:space="preserve"> </w:t>
       </w:r>
       <w:r>
         <w:rPr>
@@ -1106,7 +1096,7 @@
           <w:w w:val="105"/>
           <w:sz w:val="21"/>
         </w:rPr>
-        <w:t> </w:t>
+        <w:t xml:space="preserve"> </w:t>
       </w:r>
       <w:r>
         <w:rPr>
@@ -1121,7 +1111,7 @@
           <w:w w:val="105"/>
           <w:sz w:val="21"/>
         </w:rPr>
-        <w:t> </w:t>
+        <w:t xml:space="preserve"> </w:t>
       </w:r>
       <w:r>
         <w:rPr>
@@ -1136,7 +1126,7 @@
           <w:w w:val="105"/>
           <w:sz w:val="21"/>
         </w:rPr>
-        <w:t> </w:t>
+        <w:t xml:space="preserve"> </w:t>
       </w:r>
       <w:r>
         <w:rPr>
@@ -1151,7 +1141,7 @@
           <w:w w:val="105"/>
           <w:sz w:val="21"/>
         </w:rPr>
-        <w:t> </w:t>
+        <w:t xml:space="preserve"> </w:t>
       </w:r>
       <w:r>
         <w:rPr>
@@ -1166,7 +1156,7 @@
           <w:w w:val="105"/>
           <w:sz w:val="21"/>
         </w:rPr>
-        <w:t> </w:t>
+        <w:t xml:space="preserve"> </w:t>
       </w:r>
       <w:r>
         <w:rPr>
@@ -1181,7 +1171,7 @@
           <w:w w:val="105"/>
           <w:sz w:val="21"/>
         </w:rPr>
-        <w:t> </w:t>
+        <w:t xml:space="preserve"> </w:t>
       </w:r>
       <w:r>
         <w:rPr>
@@ -1196,7 +1186,7 @@
           <w:w w:val="105"/>
           <w:sz w:val="21"/>
         </w:rPr>
-        <w:t> </w:t>
+        <w:t xml:space="preserve"> </w:t>
       </w:r>
       <w:r>
         <w:rPr>
@@ -1211,7 +1201,7 @@
           <w:w w:val="105"/>
           <w:sz w:val="21"/>
         </w:rPr>
-        <w:t> </w:t>
+        <w:t xml:space="preserve"> </w:t>
       </w:r>
       <w:r>
         <w:rPr>
@@ -1226,7 +1216,7 @@
           <w:w w:val="105"/>
           <w:sz w:val="21"/>
         </w:rPr>
-        <w:t> </w:t>
+        <w:t xml:space="preserve"> </w:t>
       </w:r>
       <w:r>
         <w:rPr>
@@ -1241,7 +1231,7 @@
           <w:w w:val="105"/>
           <w:sz w:val="21"/>
         </w:rPr>
-        <w:t> </w:t>
+        <w:t xml:space="preserve"> </w:t>
       </w:r>
       <w:r>
         <w:rPr>
@@ -1256,7 +1246,7 @@
           <w:w w:val="105"/>
           <w:sz w:val="21"/>
         </w:rPr>
-        <w:t> </w:t>
+        <w:t xml:space="preserve"> </w:t>
       </w:r>
       <w:r>
         <w:rPr>
@@ -1271,7 +1261,7 @@
           <w:w w:val="105"/>
           <w:sz w:val="21"/>
         </w:rPr>
-        <w:t> </w:t>
+        <w:t xml:space="preserve"> </w:t>
       </w:r>
       <w:r>
         <w:rPr>
@@ -1286,7 +1276,7 @@
           <w:w w:val="105"/>
           <w:sz w:val="21"/>
         </w:rPr>
-        <w:t> </w:t>
+        <w:t xml:space="preserve"> </w:t>
       </w:r>
       <w:r>
         <w:rPr>
@@ -1301,7 +1291,7 @@
           <w:w w:val="105"/>
           <w:sz w:val="21"/>
         </w:rPr>
-        <w:t> </w:t>
+        <w:t xml:space="preserve"> </w:t>
       </w:r>
       <w:r>
         <w:rPr>
@@ -1316,7 +1306,7 @@
           <w:w w:val="105"/>
           <w:sz w:val="21"/>
         </w:rPr>
-        <w:t> </w:t>
+        <w:t xml:space="preserve"> </w:t>
       </w:r>
       <w:r>
         <w:rPr>
@@ -1331,7 +1321,7 @@
           <w:w w:val="105"/>
           <w:sz w:val="21"/>
         </w:rPr>
-        <w:t> </w:t>
+        <w:t xml:space="preserve"> </w:t>
       </w:r>
       <w:r>
         <w:rPr>
@@ -1346,7 +1336,7 @@
           <w:w w:val="105"/>
           <w:sz w:val="21"/>
         </w:rPr>
-        <w:t> </w:t>
+        <w:t xml:space="preserve"> </w:t>
       </w:r>
       <w:r>
         <w:rPr>
@@ -1371,7 +1361,6 @@
         <w:spacing w:before="0"/>
       </w:pPr>
       <w:r>
-        <w:rPr/>
         <w:t>MATERIALES</w:t>
       </w:r>
     </w:p>
@@ -1394,12 +1383,10 @@
           <w:numId w:val="1"/>
         </w:numPr>
         <w:tabs>
-          <w:tab w:pos="952" w:val="left" w:leader="none"/>
-          <w:tab w:pos="953" w:val="left" w:leader="none"/>
+          <w:tab w:val="left" w:pos="952"/>
+          <w:tab w:val="left" w:pos="953"/>
         </w:tabs>
-        <w:spacing w:line="240" w:lineRule="auto" w:before="0" w:after="0"/>
-        <w:ind w:left="952" w:right="0" w:hanging="361"/>
-        <w:jc w:val="left"/>
+        <w:ind w:hanging="361"/>
         <w:rPr>
           <w:sz w:val="21"/>
         </w:rPr>
@@ -1417,7 +1404,7 @@
           <w:w w:val="105"/>
           <w:sz w:val="21"/>
         </w:rPr>
-        <w:t> </w:t>
+        <w:t xml:space="preserve"> </w:t>
       </w:r>
       <w:r>
         <w:rPr>
@@ -1435,12 +1422,11 @@
           <w:numId w:val="1"/>
         </w:numPr>
         <w:tabs>
-          <w:tab w:pos="952" w:val="left" w:leader="none"/>
-          <w:tab w:pos="953" w:val="left" w:leader="none"/>
+          <w:tab w:val="left" w:pos="952"/>
+          <w:tab w:val="left" w:pos="953"/>
         </w:tabs>
-        <w:spacing w:line="240" w:lineRule="auto" w:before="137" w:after="0"/>
-        <w:ind w:left="952" w:right="0" w:hanging="361"/>
-        <w:jc w:val="left"/>
+        <w:spacing w:before="137"/>
+        <w:ind w:hanging="361"/>
         <w:rPr>
           <w:sz w:val="21"/>
         </w:rPr>
@@ -1458,7 +1444,7 @@
           <w:w w:val="105"/>
           <w:sz w:val="21"/>
         </w:rPr>
-        <w:t> </w:t>
+        <w:t xml:space="preserve"> </w:t>
       </w:r>
       <w:r>
         <w:rPr>
@@ -1473,7 +1459,7 @@
           <w:w w:val="105"/>
           <w:sz w:val="21"/>
         </w:rPr>
-        <w:t> </w:t>
+        <w:t xml:space="preserve"> </w:t>
       </w:r>
       <w:r>
         <w:rPr>
@@ -1488,7 +1474,7 @@
           <w:w w:val="105"/>
           <w:sz w:val="21"/>
         </w:rPr>
-        <w:t> </w:t>
+        <w:t xml:space="preserve"> </w:t>
       </w:r>
       <w:r>
         <w:rPr>
@@ -1503,7 +1489,7 @@
           <w:w w:val="105"/>
           <w:sz w:val="21"/>
         </w:rPr>
-        <w:t> </w:t>
+        <w:t xml:space="preserve"> </w:t>
       </w:r>
       <w:r>
         <w:rPr>
@@ -1521,12 +1507,11 @@
           <w:numId w:val="1"/>
         </w:numPr>
         <w:tabs>
-          <w:tab w:pos="952" w:val="left" w:leader="none"/>
-          <w:tab w:pos="953" w:val="left" w:leader="none"/>
+          <w:tab w:val="left" w:pos="952"/>
+          <w:tab w:val="left" w:pos="953"/>
         </w:tabs>
-        <w:spacing w:line="240" w:lineRule="auto" w:before="136" w:after="0"/>
-        <w:ind w:left="952" w:right="0" w:hanging="361"/>
-        <w:jc w:val="left"/>
+        <w:spacing w:before="136"/>
+        <w:ind w:hanging="361"/>
         <w:rPr>
           <w:sz w:val="21"/>
         </w:rPr>
@@ -1547,12 +1532,11 @@
           <w:numId w:val="1"/>
         </w:numPr>
         <w:tabs>
-          <w:tab w:pos="952" w:val="left" w:leader="none"/>
-          <w:tab w:pos="953" w:val="left" w:leader="none"/>
+          <w:tab w:val="left" w:pos="952"/>
+          <w:tab w:val="left" w:pos="953"/>
         </w:tabs>
-        <w:spacing w:line="240" w:lineRule="auto" w:before="136" w:after="0"/>
-        <w:ind w:left="952" w:right="0" w:hanging="361"/>
-        <w:jc w:val="left"/>
+        <w:spacing w:before="136"/>
+        <w:ind w:hanging="361"/>
         <w:rPr>
           <w:sz w:val="21"/>
         </w:rPr>
@@ -1573,12 +1557,11 @@
           <w:numId w:val="1"/>
         </w:numPr>
         <w:tabs>
-          <w:tab w:pos="952" w:val="left" w:leader="none"/>
-          <w:tab w:pos="953" w:val="left" w:leader="none"/>
+          <w:tab w:val="left" w:pos="952"/>
+          <w:tab w:val="left" w:pos="953"/>
         </w:tabs>
-        <w:spacing w:line="240" w:lineRule="auto" w:before="141" w:after="0"/>
-        <w:ind w:left="952" w:right="0" w:hanging="361"/>
-        <w:jc w:val="left"/>
+        <w:spacing w:before="141"/>
+        <w:ind w:hanging="361"/>
         <w:rPr>
           <w:sz w:val="21"/>
         </w:rPr>
@@ -1596,7 +1579,7 @@
           <w:w w:val="105"/>
           <w:sz w:val="21"/>
         </w:rPr>
-        <w:t> </w:t>
+        <w:t xml:space="preserve"> </w:t>
       </w:r>
       <w:r>
         <w:rPr>
@@ -1611,7 +1594,7 @@
           <w:w w:val="105"/>
           <w:sz w:val="21"/>
         </w:rPr>
-        <w:t> </w:t>
+        <w:t xml:space="preserve"> </w:t>
       </w:r>
       <w:r>
         <w:rPr>
@@ -1623,18 +1606,17 @@
     </w:p>
     <w:p>
       <w:pPr>
-        <w:spacing w:after="0" w:line="240" w:lineRule="auto"/>
-        <w:jc w:val="left"/>
         <w:rPr>
           <w:sz w:val="21"/>
         </w:rPr>
         <w:sectPr>
-          <w:headerReference w:type="default" r:id="rId5"/>
-          <w:footerReference w:type="default" r:id="rId6"/>
+          <w:headerReference w:type="default" r:id="rId7"/>
+          <w:footerReference w:type="default" r:id="rId8"/>
           <w:type w:val="continuous"/>
           <w:pgSz w:w="12240" w:h="15840"/>
-          <w:pgMar w:header="730" w:footer="1637" w:top="1880" w:bottom="1820" w:left="900" w:right="900"/>
+          <w:pgMar w:top="1880" w:right="900" w:bottom="1820" w:left="900" w:header="730" w:footer="1637" w:gutter="0"/>
           <w:pgNumType w:start="1"/>
+          <w:cols w:space="720"/>
         </w:sectPr>
       </w:pPr>
     </w:p>
@@ -1660,27 +1642,24 @@
         <w:pStyle w:val="Heading1"/>
       </w:pPr>
       <w:r>
-        <w:rPr/>
         <w:t>CALCULOS</w:t>
       </w:r>
       <w:r>
         <w:rPr>
           <w:spacing w:val="-1"/>
         </w:rPr>
-        <w:t> </w:t>
-      </w:r>
-      <w:r>
-        <w:rPr/>
+        <w:t xml:space="preserve"> </w:t>
+      </w:r>
+      <w:r>
         <w:t>Y</w:t>
       </w:r>
       <w:r>
         <w:rPr>
           <w:spacing w:val="-1"/>
         </w:rPr>
-        <w:t> </w:t>
-      </w:r>
-      <w:r>
-        <w:rPr/>
+        <w:t xml:space="preserve"> </w:t>
+      </w:r>
+      <w:r>
         <w:t>MEDICIONES</w:t>
       </w:r>
     </w:p>
@@ -1716,7 +1695,7 @@
           <w:spacing w:val="-4"/>
           <w:w w:val="105"/>
         </w:rPr>
-        <w:t> </w:t>
+        <w:t xml:space="preserve"> </w:t>
       </w:r>
       <w:r>
         <w:rPr>
@@ -1733,7 +1712,7 @@
           <w:spacing w:val="-4"/>
           <w:w w:val="105"/>
         </w:rPr>
-        <w:t> </w:t>
+        <w:t xml:space="preserve"> </w:t>
       </w:r>
       <w:r>
         <w:rPr>
@@ -1746,7 +1725,7 @@
           <w:spacing w:val="-5"/>
           <w:w w:val="105"/>
         </w:rPr>
-        <w:t> </w:t>
+        <w:t xml:space="preserve"> </w:t>
       </w:r>
       <w:r>
         <w:rPr>
@@ -1759,7 +1738,7 @@
           <w:spacing w:val="-4"/>
           <w:w w:val="105"/>
         </w:rPr>
-        <w:t> </w:t>
+        <w:t xml:space="preserve"> </w:t>
       </w:r>
       <w:r>
         <w:rPr>
@@ -1772,7 +1751,7 @@
           <w:spacing w:val="-4"/>
           <w:w w:val="105"/>
         </w:rPr>
-        <w:t> </w:t>
+        <w:t xml:space="preserve"> </w:t>
       </w:r>
       <w:r>
         <w:rPr>
@@ -1785,7 +1764,7 @@
           <w:spacing w:val="-5"/>
           <w:w w:val="105"/>
         </w:rPr>
-        <w:t> </w:t>
+        <w:t xml:space="preserve"> </w:t>
       </w:r>
       <w:r>
         <w:rPr>
@@ -1798,7 +1777,7 @@
           <w:spacing w:val="-4"/>
           <w:w w:val="105"/>
         </w:rPr>
-        <w:t> </w:t>
+        <w:t xml:space="preserve"> </w:t>
       </w:r>
       <w:r>
         <w:rPr>
@@ -1811,7 +1790,7 @@
           <w:spacing w:val="-5"/>
           <w:w w:val="105"/>
         </w:rPr>
-        <w:t> </w:t>
+        <w:t xml:space="preserve"> </w:t>
       </w:r>
       <w:r>
         <w:rPr>
@@ -1824,7 +1803,7 @@
           <w:spacing w:val="-4"/>
           <w:w w:val="105"/>
         </w:rPr>
-        <w:t> </w:t>
+        <w:t xml:space="preserve"> </w:t>
       </w:r>
       <w:r>
         <w:rPr>
@@ -1837,7 +1816,7 @@
           <w:spacing w:val="-4"/>
           <w:w w:val="105"/>
         </w:rPr>
-        <w:t> </w:t>
+        <w:t xml:space="preserve"> </w:t>
       </w:r>
       <w:r>
         <w:rPr>
@@ -1850,7 +1829,7 @@
           <w:spacing w:val="-4"/>
           <w:w w:val="105"/>
         </w:rPr>
-        <w:t> </w:t>
+        <w:t xml:space="preserve"> </w:t>
       </w:r>
       <w:r>
         <w:rPr>
@@ -1863,7 +1842,7 @@
           <w:spacing w:val="-3"/>
           <w:w w:val="105"/>
         </w:rPr>
-        <w:t> </w:t>
+        <w:t xml:space="preserve"> </w:t>
       </w:r>
       <w:r>
         <w:rPr>
@@ -1876,7 +1855,7 @@
           <w:spacing w:val="-4"/>
           <w:w w:val="105"/>
         </w:rPr>
-        <w:t> </w:t>
+        <w:t xml:space="preserve"> </w:t>
       </w:r>
       <w:r>
         <w:rPr>
@@ -1888,10 +1867,10 @@
     <w:p>
       <w:pPr>
         <w:tabs>
-          <w:tab w:pos="2892" w:val="left" w:leader="underscore"/>
+          <w:tab w:val="left" w:leader="underscore" w:pos="2892"/>
         </w:tabs>
         <w:spacing w:before="138"/>
-        <w:ind w:left="0" w:right="1" w:firstLine="0"/>
+        <w:ind w:right="1"/>
         <w:jc w:val="center"/>
         <w:rPr>
           <w:rFonts w:ascii="Arial" w:hAnsi="Arial"/>
@@ -1916,7 +1895,7 @@
           <w:w w:val="105"/>
           <w:sz w:val="21"/>
         </w:rPr>
-        <w:t> </w:t>
+        <w:t xml:space="preserve"> </w:t>
       </w:r>
       <w:r>
         <w:rPr>
@@ -1935,7 +1914,7 @@
           <w:w w:val="105"/>
           <w:sz w:val="21"/>
         </w:rPr>
-        <w:t> </w:t>
+        <w:t xml:space="preserve"> </w:t>
       </w:r>
       <w:r>
         <w:rPr>
@@ -1948,12 +1927,21 @@
       </w:r>
       <w:r>
         <w:rPr>
+          <w:rFonts w:ascii="Arial" w:hAnsi="Arial"/>
+          <w:b/>
+          <w:w w:val="105"/>
+          <w:sz w:val="21"/>
+        </w:rPr>
+        <w:t xml:space="preserve"> </w:t>
+      </w:r>
+      <w:r>
+        <w:rPr>
           <w:rFonts w:ascii="Times New Roman" w:hAnsi="Times New Roman"/>
           <w:b/>
           <w:w w:val="105"/>
           <w:sz w:val="21"/>
         </w:rPr>
-        <w:tab/>
+        <w:t xml:space="preserve">90.8 </w:t>
       </w:r>
       <w:r>
         <w:rPr>
@@ -1988,8 +1976,7 @@
     </w:p>
     <w:p>
       <w:pPr>
-        <w:spacing w:before="0"/>
-        <w:ind w:left="2420" w:right="2422" w:firstLine="0"/>
+        <w:ind w:left="2420" w:right="2422"/>
         <w:jc w:val="center"/>
         <w:rPr>
           <w:sz w:val="21"/>
@@ -2012,7 +1999,7 @@
           <w:w w:val="105"/>
           <w:sz w:val="21"/>
         </w:rPr>
-        <w:t> </w:t>
+        <w:t xml:space="preserve"> </w:t>
       </w:r>
       <w:r>
         <w:rPr>
@@ -2031,7 +2018,7 @@
           <w:w w:val="105"/>
           <w:sz w:val="21"/>
         </w:rPr>
-        <w:t> </w:t>
+        <w:t xml:space="preserve"> </w:t>
       </w:r>
       <w:r>
         <w:rPr>
@@ -2046,7 +2033,7 @@
           <w:w w:val="105"/>
           <w:sz w:val="21"/>
         </w:rPr>
-        <w:t> </w:t>
+        <w:t xml:space="preserve"> </w:t>
       </w:r>
       <w:r>
         <w:rPr>
@@ -2068,7 +2055,6 @@
     <w:tbl>
       <w:tblPr>
         <w:tblW w:w="0" w:type="auto"/>
-        <w:jc w:val="left"/>
         <w:tblInd w:w="138" w:type="dxa"/>
         <w:tblBorders>
           <w:top w:val="single" w:sz="12" w:space="0" w:color="000000"/>
@@ -2080,12 +2066,10 @@
         </w:tblBorders>
         <w:tblLayout w:type="fixed"/>
         <w:tblCellMar>
-          <w:top w:w="0" w:type="dxa"/>
           <w:left w:w="0" w:type="dxa"/>
-          <w:bottom w:w="0" w:type="dxa"/>
           <w:right w:w="0" w:type="dxa"/>
         </w:tblCellMar>
-        <w:tblLook w:val="01E0"/>
+        <w:tblLook w:val="01E0" w:firstRow="1" w:lastRow="1" w:firstColumn="1" w:lastColumn="1" w:noHBand="0" w:noVBand="0"/>
       </w:tblPr>
       <w:tblGrid>
         <w:gridCol w:w="818"/>
@@ -2102,7 +2086,7 @@
       </w:tblGrid>
       <w:tr>
         <w:trPr>
-          <w:trHeight w:val="954" w:hRule="atLeast"/>
+          <w:trHeight w:val="954"/>
         </w:trPr>
         <w:tc>
           <w:tcPr>
@@ -2171,6 +2155,12 @@
                 <w:sz w:val="20"/>
               </w:rPr>
             </w:pPr>
+            <w:r>
+              <w:rPr>
+                <w:sz w:val="20"/>
+              </w:rPr>
+              <w:t>108.2</w:t>
+            </w:r>
           </w:p>
         </w:tc>
         <w:tc>
@@ -2189,6 +2179,12 @@
                 <w:sz w:val="20"/>
               </w:rPr>
             </w:pPr>
+            <w:r>
+              <w:rPr>
+                <w:sz w:val="20"/>
+              </w:rPr>
+              <w:t>99.7</w:t>
+            </w:r>
           </w:p>
         </w:tc>
         <w:tc>
@@ -2207,6 +2203,12 @@
                 <w:sz w:val="20"/>
               </w:rPr>
             </w:pPr>
+            <w:r>
+              <w:rPr>
+                <w:sz w:val="20"/>
+              </w:rPr>
+              <w:t>90.2</w:t>
+            </w:r>
           </w:p>
         </w:tc>
         <w:tc>
@@ -2225,6 +2227,12 @@
                 <w:sz w:val="20"/>
               </w:rPr>
             </w:pPr>
+            <w:r>
+              <w:rPr>
+                <w:sz w:val="20"/>
+              </w:rPr>
+              <w:t>80.9</w:t>
+            </w:r>
           </w:p>
         </w:tc>
         <w:tc>
@@ -2243,6 +2251,12 @@
                 <w:sz w:val="20"/>
               </w:rPr>
             </w:pPr>
+            <w:r>
+              <w:rPr>
+                <w:sz w:val="20"/>
+              </w:rPr>
+              <w:t>72.3</w:t>
+            </w:r>
           </w:p>
         </w:tc>
         <w:tc>
@@ -2261,6 +2275,12 @@
                 <w:sz w:val="20"/>
               </w:rPr>
             </w:pPr>
+            <w:r>
+              <w:rPr>
+                <w:sz w:val="20"/>
+              </w:rPr>
+              <w:t>63</w:t>
+            </w:r>
           </w:p>
         </w:tc>
         <w:tc>
@@ -2279,6 +2299,12 @@
                 <w:sz w:val="20"/>
               </w:rPr>
             </w:pPr>
+            <w:r>
+              <w:rPr>
+                <w:sz w:val="20"/>
+              </w:rPr>
+              <w:t>54.3</w:t>
+            </w:r>
           </w:p>
         </w:tc>
         <w:tc>
@@ -2297,6 +2323,12 @@
                 <w:sz w:val="20"/>
               </w:rPr>
             </w:pPr>
+            <w:r>
+              <w:rPr>
+                <w:sz w:val="20"/>
+              </w:rPr>
+              <w:t>45.1</w:t>
+            </w:r>
           </w:p>
         </w:tc>
         <w:tc>
@@ -2315,6 +2347,12 @@
                 <w:sz w:val="20"/>
               </w:rPr>
             </w:pPr>
+            <w:r>
+              <w:rPr>
+                <w:sz w:val="20"/>
+              </w:rPr>
+              <w:t>36.5</w:t>
+            </w:r>
           </w:p>
         </w:tc>
         <w:tc>
@@ -2332,12 +2370,18 @@
                 <w:sz w:val="20"/>
               </w:rPr>
             </w:pPr>
+            <w:r>
+              <w:rPr>
+                <w:sz w:val="20"/>
+              </w:rPr>
+              <w:t>27.2</w:t>
+            </w:r>
           </w:p>
         </w:tc>
       </w:tr>
       <w:tr>
         <w:trPr>
-          <w:trHeight w:val="762" w:hRule="atLeast"/>
+          <w:trHeight w:val="762"/>
         </w:trPr>
         <w:tc>
           <w:tcPr>
@@ -2405,6 +2449,12 @@
                 <w:sz w:val="20"/>
               </w:rPr>
             </w:pPr>
+            <w:r>
+              <w:rPr>
+                <w:sz w:val="20"/>
+              </w:rPr>
+              <w:t>1.204</w:t>
+            </w:r>
           </w:p>
         </w:tc>
         <w:tc>
@@ -2423,6 +2473,12 @@
                 <w:sz w:val="20"/>
               </w:rPr>
             </w:pPr>
+            <w:r>
+              <w:rPr>
+                <w:sz w:val="20"/>
+              </w:rPr>
+              <w:t>1.105</w:t>
+            </w:r>
           </w:p>
         </w:tc>
         <w:tc>
@@ -2441,6 +2497,12 @@
                 <w:sz w:val="20"/>
               </w:rPr>
             </w:pPr>
+            <w:r>
+              <w:rPr>
+                <w:sz w:val="20"/>
+              </w:rPr>
+              <w:t>1.005</w:t>
+            </w:r>
           </w:p>
         </w:tc>
         <w:tc>
@@ -2459,6 +2521,12 @@
                 <w:sz w:val="20"/>
               </w:rPr>
             </w:pPr>
+            <w:r>
+              <w:rPr>
+                <w:sz w:val="20"/>
+              </w:rPr>
+              <w:t>0.902</w:t>
+            </w:r>
           </w:p>
         </w:tc>
         <w:tc>
@@ -2477,6 +2545,12 @@
                 <w:sz w:val="20"/>
               </w:rPr>
             </w:pPr>
+            <w:r>
+              <w:rPr>
+                <w:sz w:val="20"/>
+              </w:rPr>
+              <w:t>0.806</w:t>
+            </w:r>
           </w:p>
         </w:tc>
         <w:tc>
@@ -2495,6 +2569,12 @@
                 <w:sz w:val="20"/>
               </w:rPr>
             </w:pPr>
+            <w:r>
+              <w:rPr>
+                <w:sz w:val="20"/>
+              </w:rPr>
+              <w:t>0.702</w:t>
+            </w:r>
           </w:p>
         </w:tc>
         <w:tc>
@@ -2513,6 +2593,12 @@
                 <w:sz w:val="20"/>
               </w:rPr>
             </w:pPr>
+            <w:r>
+              <w:rPr>
+                <w:sz w:val="20"/>
+              </w:rPr>
+              <w:t>0.605</w:t>
+            </w:r>
           </w:p>
         </w:tc>
         <w:tc>
@@ -2531,6 +2617,12 @@
                 <w:sz w:val="20"/>
               </w:rPr>
             </w:pPr>
+            <w:r>
+              <w:rPr>
+                <w:sz w:val="20"/>
+              </w:rPr>
+              <w:t>0.503</w:t>
+            </w:r>
           </w:p>
         </w:tc>
         <w:tc>
@@ -2549,6 +2641,12 @@
                 <w:sz w:val="20"/>
               </w:rPr>
             </w:pPr>
+            <w:r>
+              <w:rPr>
+                <w:sz w:val="20"/>
+              </w:rPr>
+              <w:t>0.403</w:t>
+            </w:r>
           </w:p>
         </w:tc>
         <w:tc>
@@ -2566,6 +2664,12 @@
                 <w:sz w:val="20"/>
               </w:rPr>
             </w:pPr>
+            <w:r>
+              <w:rPr>
+                <w:sz w:val="20"/>
+              </w:rPr>
+              <w:t>0.301</w:t>
+            </w:r>
           </w:p>
         </w:tc>
       </w:tr>
@@ -2587,7 +2691,7 @@
           <w:spacing w:val="-5"/>
           <w:w w:val="105"/>
         </w:rPr>
-        <w:t> </w:t>
+        <w:t xml:space="preserve"> </w:t>
       </w:r>
       <w:r>
         <w:rPr>
@@ -2600,7 +2704,7 @@
           <w:spacing w:val="-3"/>
           <w:w w:val="105"/>
         </w:rPr>
-        <w:t> </w:t>
+        <w:t xml:space="preserve"> </w:t>
       </w:r>
       <w:r>
         <w:rPr>
@@ -2613,7 +2717,7 @@
           <w:spacing w:val="-3"/>
           <w:w w:val="105"/>
         </w:rPr>
-        <w:t> </w:t>
+        <w:t xml:space="preserve"> </w:t>
       </w:r>
       <w:r>
         <w:rPr>
@@ -2626,7 +2730,7 @@
           <w:spacing w:val="-4"/>
           <w:w w:val="105"/>
         </w:rPr>
-        <w:t> </w:t>
+        <w:t xml:space="preserve"> </w:t>
       </w:r>
       <w:r>
         <w:rPr>
@@ -2639,7 +2743,7 @@
           <w:spacing w:val="-4"/>
           <w:w w:val="105"/>
         </w:rPr>
-        <w:t> </w:t>
+        <w:t xml:space="preserve"> </w:t>
       </w:r>
       <w:r>
         <w:rPr>
@@ -2652,7 +2756,7 @@
           <w:spacing w:val="-3"/>
           <w:w w:val="105"/>
         </w:rPr>
-        <w:t> </w:t>
+        <w:t xml:space="preserve"> </w:t>
       </w:r>
       <w:r>
         <w:rPr>
@@ -2665,7 +2769,7 @@
           <w:spacing w:val="-3"/>
           <w:w w:val="105"/>
         </w:rPr>
-        <w:t> </w:t>
+        <w:t xml:space="preserve"> </w:t>
       </w:r>
       <w:r>
         <w:rPr>
@@ -2678,7 +2782,7 @@
           <w:spacing w:val="-4"/>
           <w:w w:val="105"/>
         </w:rPr>
-        <w:t> </w:t>
+        <w:t xml:space="preserve"> </w:t>
       </w:r>
       <w:r>
         <w:rPr>
@@ -2691,7 +2795,7 @@
           <w:spacing w:val="-4"/>
           <w:w w:val="105"/>
         </w:rPr>
-        <w:t> </w:t>
+        <w:t xml:space="preserve"> </w:t>
       </w:r>
       <w:r>
         <w:rPr>
@@ -2704,7 +2808,7 @@
           <w:spacing w:val="-4"/>
           <w:w w:val="105"/>
         </w:rPr>
-        <w:t> </w:t>
+        <w:t xml:space="preserve"> </w:t>
       </w:r>
       <w:r>
         <w:rPr>
@@ -2717,7 +2821,7 @@
           <w:spacing w:val="-4"/>
           <w:w w:val="105"/>
         </w:rPr>
-        <w:t> </w:t>
+        <w:t xml:space="preserve"> </w:t>
       </w:r>
       <w:r>
         <w:rPr>
@@ -2730,7 +2834,7 @@
           <w:spacing w:val="-4"/>
           <w:w w:val="105"/>
         </w:rPr>
-        <w:t> </w:t>
+        <w:t xml:space="preserve"> </w:t>
       </w:r>
       <w:r>
         <w:rPr>
@@ -2759,12 +2863,10 @@
     <w:p>
       <w:pPr>
         <w:tabs>
-          <w:tab w:pos="6604" w:val="left" w:leader="none"/>
-          <w:tab w:pos="8017" w:val="left" w:leader="underscore"/>
+          <w:tab w:val="left" w:pos="6604"/>
+          <w:tab w:val="left" w:leader="underscore" w:pos="8017"/>
         </w:tabs>
-        <w:spacing w:before="0"/>
-        <w:ind w:left="940" w:right="0" w:firstLine="0"/>
-        <w:jc w:val="left"/>
+        <w:ind w:left="940"/>
         <w:rPr>
           <w:rFonts w:ascii="Arial"/>
           <w:b/>
@@ -2788,7 +2890,7 @@
           <w:position w:val="3"/>
           <w:sz w:val="21"/>
         </w:rPr>
-        <w:t> </w:t>
+        <w:t xml:space="preserve"> </w:t>
       </w:r>
       <w:r>
         <w:rPr>
@@ -2805,7 +2907,7 @@
           <w:spacing w:val="29"/>
           <w:sz w:val="14"/>
         </w:rPr>
-        <w:t> </w:t>
+        <w:t xml:space="preserve"> </w:t>
       </w:r>
       <w:r>
         <w:rPr>
@@ -2815,6 +2917,14 @@
           <w:sz w:val="21"/>
         </w:rPr>
         <w:t>______</w:t>
+      </w:r>
+      <w:r>
+        <w:rPr>
+          <w:rFonts w:ascii="Arial"/>
+          <w:b/>
+          <w:position w:val="3"/>
+          <w:sz w:val="21"/>
+        </w:rPr>
         <w:tab/>
         <w:t>R</w:t>
       </w:r>
@@ -2894,7 +3004,7 @@
           <w:spacing w:val="-3"/>
           <w:w w:val="105"/>
         </w:rPr>
-        <w:t> </w:t>
+        <w:t xml:space="preserve"> </w:t>
       </w:r>
       <w:r>
         <w:rPr>
@@ -2911,7 +3021,7 @@
           <w:spacing w:val="53"/>
           <w:w w:val="105"/>
         </w:rPr>
-        <w:t> </w:t>
+        <w:t xml:space="preserve"> </w:t>
       </w:r>
       <w:r>
         <w:rPr>
@@ -2924,7 +3034,7 @@
           <w:spacing w:val="-3"/>
           <w:w w:val="105"/>
         </w:rPr>
-        <w:t> </w:t>
+        <w:t xml:space="preserve"> </w:t>
       </w:r>
       <w:r>
         <w:rPr>
@@ -2937,7 +3047,7 @@
           <w:spacing w:val="-3"/>
           <w:w w:val="105"/>
         </w:rPr>
-        <w:t> </w:t>
+        <w:t xml:space="preserve"> </w:t>
       </w:r>
       <w:r>
         <w:rPr>
@@ -2950,7 +3060,7 @@
           <w:spacing w:val="-2"/>
           <w:w w:val="105"/>
         </w:rPr>
-        <w:t> </w:t>
+        <w:t xml:space="preserve"> </w:t>
       </w:r>
       <w:r>
         <w:rPr>
@@ -2963,7 +3073,7 @@
           <w:spacing w:val="-3"/>
           <w:w w:val="105"/>
         </w:rPr>
-        <w:t> </w:t>
+        <w:t xml:space="preserve"> </w:t>
       </w:r>
       <w:r>
         <w:rPr>
@@ -2976,7 +3086,7 @@
           <w:spacing w:val="-2"/>
           <w:w w:val="105"/>
         </w:rPr>
-        <w:t> </w:t>
+        <w:t xml:space="preserve"> </w:t>
       </w:r>
       <w:r>
         <w:rPr>
@@ -2989,7 +3099,7 @@
           <w:spacing w:val="-2"/>
           <w:w w:val="105"/>
         </w:rPr>
-        <w:t> </w:t>
+        <w:t xml:space="preserve"> </w:t>
       </w:r>
       <w:r>
         <w:rPr>
@@ -3002,7 +3112,7 @@
           <w:spacing w:val="-3"/>
           <w:w w:val="105"/>
         </w:rPr>
-        <w:t> </w:t>
+        <w:t xml:space="preserve"> </w:t>
       </w:r>
       <w:r>
         <w:rPr>
@@ -3015,7 +3125,7 @@
           <w:spacing w:val="-3"/>
           <w:w w:val="105"/>
         </w:rPr>
-        <w:t> </w:t>
+        <w:t xml:space="preserve"> </w:t>
       </w:r>
       <w:r>
         <w:rPr>
@@ -3028,7 +3138,7 @@
           <w:spacing w:val="-4"/>
           <w:w w:val="105"/>
         </w:rPr>
-        <w:t> </w:t>
+        <w:t xml:space="preserve"> </w:t>
       </w:r>
       <w:r>
         <w:rPr>
@@ -3041,7 +3151,7 @@
           <w:spacing w:val="-3"/>
           <w:w w:val="105"/>
         </w:rPr>
-        <w:t> </w:t>
+        <w:t xml:space="preserve"> </w:t>
       </w:r>
       <w:r>
         <w:rPr>
@@ -3054,7 +3164,7 @@
           <w:spacing w:val="-2"/>
           <w:w w:val="105"/>
         </w:rPr>
-        <w:t> </w:t>
+        <w:t xml:space="preserve"> </w:t>
       </w:r>
       <w:r>
         <w:rPr>
@@ -3067,7 +3177,7 @@
           <w:spacing w:val="-2"/>
           <w:w w:val="105"/>
         </w:rPr>
-        <w:t> </w:t>
+        <w:t xml:space="preserve"> </w:t>
       </w:r>
       <w:r>
         <w:rPr>
@@ -3080,7 +3190,7 @@
           <w:spacing w:val="-4"/>
           <w:w w:val="105"/>
         </w:rPr>
-        <w:t> </w:t>
+        <w:t xml:space="preserve"> </w:t>
       </w:r>
       <w:r>
         <w:rPr>
@@ -3100,9 +3210,10 @@
     <w:p>
       <w:pPr>
         <w:spacing w:before="1"/>
-        <w:ind w:left="2420" w:right="2422" w:firstLine="0"/>
+        <w:ind w:left="2420" w:right="2422"/>
         <w:jc w:val="center"/>
         <w:rPr>
+          <w:w w:val="105"/>
           <w:sz w:val="21"/>
         </w:rPr>
       </w:pPr>
@@ -3123,7 +3234,7 @@
           <w:w w:val="105"/>
           <w:sz w:val="21"/>
         </w:rPr>
-        <w:t> </w:t>
+        <w:t xml:space="preserve"> </w:t>
       </w:r>
       <w:r>
         <w:rPr>
@@ -3142,7 +3253,7 @@
           <w:w w:val="105"/>
           <w:sz w:val="21"/>
         </w:rPr>
-        <w:t> </w:t>
+        <w:t xml:space="preserve"> </w:t>
       </w:r>
       <w:r>
         <w:rPr>
@@ -3157,7 +3268,7 @@
           <w:w w:val="105"/>
           <w:sz w:val="21"/>
         </w:rPr>
-        <w:t> </w:t>
+        <w:t xml:space="preserve"> </w:t>
       </w:r>
       <w:r>
         <w:rPr>
@@ -3165,6 +3276,41 @@
           <w:sz w:val="21"/>
         </w:rPr>
         <w:t>experimentales</w:t>
+      </w:r>
+    </w:p>
+    <w:p>
+      <w:pPr>
+        <w:spacing w:before="1"/>
+        <w:ind w:left="2420" w:right="2422"/>
+        <w:jc w:val="center"/>
+        <w:rPr>
+          <w:b/>
+          <w:bCs/>
+          <w:sz w:val="21"/>
+        </w:rPr>
+      </w:pPr>
+      <w:r>
+        <w:rPr>
+          <w:rFonts w:ascii="Arial"/>
+          <w:b/>
+          <w:w w:val="105"/>
+          <w:sz w:val="21"/>
+        </w:rPr>
+        <w:t>Voltaje:</w:t>
+      </w:r>
+      <w:r>
+        <w:rPr>
+          <w:sz w:val="21"/>
+        </w:rPr>
+        <w:t xml:space="preserve"> </w:t>
+      </w:r>
+      <w:r>
+        <w:rPr>
+          <w:b/>
+          <w:bCs/>
+          <w:sz w:val="21"/>
+        </w:rPr>
+        <w:t>53.2 V</w:t>
       </w:r>
     </w:p>
     <w:p>
@@ -3179,7 +3325,6 @@
     <w:tbl>
       <w:tblPr>
         <w:tblW w:w="0" w:type="auto"/>
-        <w:jc w:val="left"/>
         <w:tblInd w:w="138" w:type="dxa"/>
         <w:tblBorders>
           <w:top w:val="single" w:sz="12" w:space="0" w:color="000000"/>
@@ -3191,12 +3336,10 @@
         </w:tblBorders>
         <w:tblLayout w:type="fixed"/>
         <w:tblCellMar>
-          <w:top w:w="0" w:type="dxa"/>
           <w:left w:w="0" w:type="dxa"/>
-          <w:bottom w:w="0" w:type="dxa"/>
           <w:right w:w="0" w:type="dxa"/>
         </w:tblCellMar>
-        <w:tblLook w:val="01E0"/>
+        <w:tblLook w:val="01E0" w:firstRow="1" w:lastRow="1" w:firstColumn="1" w:lastColumn="1" w:noHBand="0" w:noVBand="0"/>
       </w:tblPr>
       <w:tblGrid>
         <w:gridCol w:w="818"/>
@@ -3213,7 +3356,7 @@
       </w:tblGrid>
       <w:tr>
         <w:trPr>
-          <w:trHeight w:val="954" w:hRule="atLeast"/>
+          <w:trHeight w:val="954"/>
         </w:trPr>
         <w:tc>
           <w:tcPr>
@@ -3293,6 +3436,12 @@
                 <w:sz w:val="20"/>
               </w:rPr>
             </w:pPr>
+            <w:r>
+              <w:rPr>
+                <w:sz w:val="20"/>
+              </w:rPr>
+              <w:t>0.596</w:t>
+            </w:r>
           </w:p>
         </w:tc>
         <w:tc>
@@ -3311,6 +3460,12 @@
                 <w:sz w:val="20"/>
               </w:rPr>
             </w:pPr>
+            <w:r>
+              <w:rPr>
+                <w:sz w:val="20"/>
+              </w:rPr>
+              <w:t>0.628</w:t>
+            </w:r>
           </w:p>
         </w:tc>
         <w:tc>
@@ -3329,6 +3484,12 @@
                 <w:sz w:val="20"/>
               </w:rPr>
             </w:pPr>
+            <w:r>
+              <w:rPr>
+                <w:sz w:val="20"/>
+              </w:rPr>
+              <w:t>0.676</w:t>
+            </w:r>
           </w:p>
         </w:tc>
         <w:tc>
@@ -3347,6 +3508,12 @@
                 <w:sz w:val="20"/>
               </w:rPr>
             </w:pPr>
+            <w:r>
+              <w:rPr>
+                <w:sz w:val="20"/>
+              </w:rPr>
+              <w:t>0.718</w:t>
+            </w:r>
           </w:p>
         </w:tc>
         <w:tc>
@@ -3365,6 +3532,12 @@
                 <w:sz w:val="20"/>
               </w:rPr>
             </w:pPr>
+            <w:r>
+              <w:rPr>
+                <w:sz w:val="20"/>
+              </w:rPr>
+              <w:t>0.767</w:t>
+            </w:r>
           </w:p>
         </w:tc>
         <w:tc>
@@ -3383,6 +3556,12 @@
                 <w:sz w:val="20"/>
               </w:rPr>
             </w:pPr>
+            <w:r>
+              <w:rPr>
+                <w:sz w:val="20"/>
+              </w:rPr>
+              <w:t>0.831</w:t>
+            </w:r>
           </w:p>
         </w:tc>
         <w:tc>
@@ -3401,6 +3580,12 @@
                 <w:sz w:val="20"/>
               </w:rPr>
             </w:pPr>
+            <w:r>
+              <w:rPr>
+                <w:sz w:val="20"/>
+              </w:rPr>
+              <w:t>0.894</w:t>
+            </w:r>
           </w:p>
         </w:tc>
         <w:tc>
@@ -3419,6 +3604,12 @@
                 <w:sz w:val="20"/>
               </w:rPr>
             </w:pPr>
+            <w:r>
+              <w:rPr>
+                <w:sz w:val="20"/>
+              </w:rPr>
+              <w:t>0.976</w:t>
+            </w:r>
           </w:p>
         </w:tc>
         <w:tc>
@@ -3437,6 +3628,12 @@
                 <w:sz w:val="20"/>
               </w:rPr>
             </w:pPr>
+            <w:r>
+              <w:rPr>
+                <w:sz w:val="20"/>
+              </w:rPr>
+              <w:t>1.064</w:t>
+            </w:r>
           </w:p>
         </w:tc>
         <w:tc>
@@ -3454,12 +3651,18 @@
                 <w:sz w:val="20"/>
               </w:rPr>
             </w:pPr>
+            <w:r>
+              <w:rPr>
+                <w:sz w:val="20"/>
+              </w:rPr>
+              <w:t>1.193</w:t>
+            </w:r>
           </w:p>
         </w:tc>
       </w:tr>
       <w:tr>
         <w:trPr>
-          <w:trHeight w:val="787" w:hRule="atLeast"/>
+          <w:trHeight w:val="787"/>
         </w:trPr>
         <w:tc>
           <w:tcPr>
@@ -3545,6 +3748,12 @@
                 <w:sz w:val="20"/>
               </w:rPr>
             </w:pPr>
+            <w:r>
+              <w:rPr>
+                <w:sz w:val="20"/>
+              </w:rPr>
+              <w:t>89.4</w:t>
+            </w:r>
           </w:p>
         </w:tc>
         <w:tc>
@@ -3564,6 +3773,12 @@
                 <w:sz w:val="20"/>
               </w:rPr>
             </w:pPr>
+            <w:r>
+              <w:rPr>
+                <w:sz w:val="20"/>
+              </w:rPr>
+              <w:t>85.3</w:t>
+            </w:r>
           </w:p>
         </w:tc>
         <w:tc>
@@ -3583,6 +3798,12 @@
                 <w:sz w:val="20"/>
               </w:rPr>
             </w:pPr>
+            <w:r>
+              <w:rPr>
+                <w:sz w:val="20"/>
+              </w:rPr>
+              <w:t>79.4</w:t>
+            </w:r>
           </w:p>
         </w:tc>
         <w:tc>
@@ -3602,6 +3823,12 @@
                 <w:sz w:val="20"/>
               </w:rPr>
             </w:pPr>
+            <w:r>
+              <w:rPr>
+                <w:sz w:val="20"/>
+              </w:rPr>
+              <w:t>74.1</w:t>
+            </w:r>
           </w:p>
         </w:tc>
         <w:tc>
@@ -3621,6 +3848,12 @@
                 <w:sz w:val="20"/>
               </w:rPr>
             </w:pPr>
+            <w:r>
+              <w:rPr>
+                <w:sz w:val="20"/>
+              </w:rPr>
+              <w:t>69</w:t>
+            </w:r>
           </w:p>
         </w:tc>
         <w:tc>
@@ -3640,6 +3873,12 @@
                 <w:sz w:val="20"/>
               </w:rPr>
             </w:pPr>
+            <w:r>
+              <w:rPr>
+                <w:sz w:val="20"/>
+              </w:rPr>
+              <w:t>63.9</w:t>
+            </w:r>
           </w:p>
         </w:tc>
         <w:tc>
@@ -3659,6 +3898,12 @@
                 <w:sz w:val="20"/>
               </w:rPr>
             </w:pPr>
+            <w:r>
+              <w:rPr>
+                <w:sz w:val="20"/>
+              </w:rPr>
+              <w:t>59.9</w:t>
+            </w:r>
           </w:p>
         </w:tc>
         <w:tc>
@@ -3678,6 +3923,12 @@
                 <w:sz w:val="20"/>
               </w:rPr>
             </w:pPr>
+            <w:r>
+              <w:rPr>
+                <w:sz w:val="20"/>
+              </w:rPr>
+              <w:t>54.2</w:t>
+            </w:r>
           </w:p>
         </w:tc>
         <w:tc>
@@ -3697,6 +3948,12 @@
                 <w:sz w:val="20"/>
               </w:rPr>
             </w:pPr>
+            <w:r>
+              <w:rPr>
+                <w:sz w:val="20"/>
+              </w:rPr>
+              <w:t>49.5</w:t>
+            </w:r>
           </w:p>
         </w:tc>
         <w:tc>
@@ -3715,12 +3972,18 @@
                 <w:sz w:val="20"/>
               </w:rPr>
             </w:pPr>
+            <w:r>
+              <w:rPr>
+                <w:sz w:val="20"/>
+              </w:rPr>
+              <w:t>44.1</w:t>
+            </w:r>
           </w:p>
         </w:tc>
       </w:tr>
       <w:tr>
         <w:trPr>
-          <w:trHeight w:val="781" w:hRule="atLeast"/>
+          <w:trHeight w:val="781"/>
         </w:trPr>
         <w:tc>
           <w:tcPr>
@@ -3993,7 +4256,7 @@
           <w:spacing w:val="-2"/>
           <w:w w:val="105"/>
         </w:rPr>
-        <w:t> </w:t>
+        <w:t xml:space="preserve"> </w:t>
       </w:r>
       <w:r>
         <w:rPr>
@@ -4006,7 +4269,7 @@
           <w:spacing w:val="-4"/>
           <w:w w:val="105"/>
         </w:rPr>
-        <w:t> </w:t>
+        <w:t xml:space="preserve"> </w:t>
       </w:r>
       <w:r>
         <w:rPr>
@@ -4019,7 +4282,7 @@
           <w:spacing w:val="-1"/>
           <w:w w:val="105"/>
         </w:rPr>
-        <w:t> </w:t>
+        <w:t xml:space="preserve"> </w:t>
       </w:r>
       <w:r>
         <w:rPr>
@@ -4032,7 +4295,7 @@
           <w:spacing w:val="-2"/>
           <w:w w:val="105"/>
         </w:rPr>
-        <w:t> </w:t>
+        <w:t xml:space="preserve"> </w:t>
       </w:r>
       <w:r>
         <w:rPr>
@@ -4045,7 +4308,7 @@
           <w:spacing w:val="-2"/>
           <w:w w:val="105"/>
         </w:rPr>
-        <w:t> </w:t>
+        <w:t xml:space="preserve"> </w:t>
       </w:r>
       <w:r>
         <w:rPr>
@@ -4058,7 +4321,7 @@
           <w:spacing w:val="-4"/>
           <w:w w:val="105"/>
         </w:rPr>
-        <w:t> </w:t>
+        <w:t xml:space="preserve"> </w:t>
       </w:r>
       <w:r>
         <w:rPr>
@@ -4071,7 +4334,7 @@
           <w:spacing w:val="-2"/>
           <w:w w:val="105"/>
         </w:rPr>
-        <w:t> </w:t>
+        <w:t xml:space="preserve"> </w:t>
       </w:r>
       <w:r>
         <w:rPr>
@@ -4084,7 +4347,7 @@
           <w:spacing w:val="-2"/>
           <w:w w:val="105"/>
         </w:rPr>
-        <w:t> </w:t>
+        <w:t xml:space="preserve"> </w:t>
       </w:r>
       <w:r>
         <w:rPr>
@@ -4097,7 +4360,7 @@
           <w:spacing w:val="-3"/>
           <w:w w:val="105"/>
         </w:rPr>
-        <w:t> </w:t>
+        <w:t xml:space="preserve"> </w:t>
       </w:r>
       <w:r>
         <w:rPr>
@@ -4110,7 +4373,7 @@
           <w:spacing w:val="-2"/>
           <w:w w:val="105"/>
         </w:rPr>
-        <w:t> </w:t>
+        <w:t xml:space="preserve"> </w:t>
       </w:r>
       <w:r>
         <w:rPr>
@@ -4123,7 +4386,7 @@
           <w:spacing w:val="-3"/>
           <w:w w:val="105"/>
         </w:rPr>
-        <w:t> </w:t>
+        <w:t xml:space="preserve"> </w:t>
       </w:r>
       <w:r>
         <w:rPr>
@@ -4136,7 +4399,7 @@
           <w:spacing w:val="-1"/>
           <w:w w:val="105"/>
         </w:rPr>
-        <w:t> </w:t>
+        <w:t xml:space="preserve"> </w:t>
       </w:r>
       <w:r>
         <w:rPr>
@@ -4149,7 +4412,7 @@
           <w:spacing w:val="-2"/>
           <w:w w:val="105"/>
         </w:rPr>
-        <w:t> </w:t>
+        <w:t xml:space="preserve"> </w:t>
       </w:r>
       <w:r>
         <w:rPr>
@@ -4162,7 +4425,7 @@
           <w:spacing w:val="-1"/>
           <w:w w:val="105"/>
         </w:rPr>
-        <w:t> </w:t>
+        <w:t xml:space="preserve"> </w:t>
       </w:r>
       <w:r>
         <w:rPr>
@@ -4175,7 +4438,7 @@
           <w:spacing w:val="55"/>
           <w:w w:val="105"/>
         </w:rPr>
-        <w:t> </w:t>
+        <w:t xml:space="preserve"> </w:t>
       </w:r>
       <w:r>
         <w:rPr>
@@ -4188,7 +4451,7 @@
           <w:spacing w:val="55"/>
           <w:w w:val="105"/>
         </w:rPr>
-        <w:t> </w:t>
+        <w:t xml:space="preserve"> </w:t>
       </w:r>
       <w:r>
         <w:rPr>
@@ -4201,7 +4464,7 @@
           <w:spacing w:val="-2"/>
           <w:w w:val="105"/>
         </w:rPr>
-        <w:t> </w:t>
+        <w:t xml:space="preserve"> </w:t>
       </w:r>
       <w:r>
         <w:rPr>
@@ -4214,7 +4477,7 @@
           <w:spacing w:val="56"/>
           <w:w w:val="105"/>
         </w:rPr>
-        <w:t> </w:t>
+        <w:t xml:space="preserve"> </w:t>
       </w:r>
       <w:r>
         <w:rPr>
@@ -4227,7 +4490,7 @@
           <w:spacing w:val="-59"/>
           <w:w w:val="105"/>
         </w:rPr>
-        <w:t> </w:t>
+        <w:t xml:space="preserve"> </w:t>
       </w:r>
       <w:r>
         <w:rPr>
@@ -4240,7 +4503,7 @@
           <w:spacing w:val="-2"/>
           <w:w w:val="105"/>
         </w:rPr>
-        <w:t> </w:t>
+        <w:t xml:space="preserve"> </w:t>
       </w:r>
       <w:r>
         <w:rPr>
@@ -4253,7 +4516,7 @@
           <w:spacing w:val="1"/>
           <w:w w:val="105"/>
         </w:rPr>
-        <w:t> </w:t>
+        <w:t xml:space="preserve"> </w:t>
       </w:r>
       <w:r>
         <w:rPr>
@@ -4266,7 +4529,7 @@
           <w:spacing w:val="-1"/>
           <w:w w:val="105"/>
         </w:rPr>
-        <w:t> </w:t>
+        <w:t xml:space="preserve"> </w:t>
       </w:r>
       <w:r>
         <w:rPr>
@@ -4279,7 +4542,7 @@
           <w:spacing w:val="-2"/>
           <w:w w:val="105"/>
         </w:rPr>
-        <w:t> </w:t>
+        <w:t xml:space="preserve"> </w:t>
       </w:r>
       <w:r>
         <w:rPr>
@@ -4292,7 +4555,7 @@
           <w:spacing w:val="-2"/>
           <w:w w:val="105"/>
         </w:rPr>
-        <w:t> </w:t>
+        <w:t xml:space="preserve"> </w:t>
       </w:r>
       <w:r>
         <w:rPr>
@@ -4305,7 +4568,7 @@
           <w:spacing w:val="1"/>
           <w:w w:val="105"/>
         </w:rPr>
-        <w:t> </w:t>
+        <w:t xml:space="preserve"> </w:t>
       </w:r>
       <w:r>
         <w:rPr>
@@ -4318,7 +4581,7 @@
           <w:spacing w:val="-2"/>
           <w:w w:val="105"/>
         </w:rPr>
-        <w:t> </w:t>
+        <w:t xml:space="preserve"> </w:t>
       </w:r>
       <w:r>
         <w:rPr>
@@ -4331,7 +4594,7 @@
           <w:spacing w:val="1"/>
           <w:w w:val="105"/>
         </w:rPr>
-        <w:t> </w:t>
+        <w:t xml:space="preserve"> </w:t>
       </w:r>
       <w:r>
         <w:rPr>
@@ -4356,7 +4619,7 @@
           <w:spacing w:val="-5"/>
           <w:w w:val="105"/>
         </w:rPr>
-        <w:t> </w:t>
+        <w:t xml:space="preserve"> </w:t>
       </w:r>
       <w:r>
         <w:rPr>
@@ -4369,7 +4632,7 @@
           <w:spacing w:val="51"/>
           <w:w w:val="105"/>
         </w:rPr>
-        <w:t> </w:t>
+        <w:t xml:space="preserve"> </w:t>
       </w:r>
       <w:r>
         <w:rPr>
@@ -4382,7 +4645,7 @@
           <w:spacing w:val="-4"/>
           <w:w w:val="105"/>
         </w:rPr>
-        <w:t> </w:t>
+        <w:t xml:space="preserve"> </w:t>
       </w:r>
       <w:r>
         <w:rPr>
@@ -4395,7 +4658,7 @@
           <w:spacing w:val="-4"/>
           <w:w w:val="105"/>
         </w:rPr>
-        <w:t> </w:t>
+        <w:t xml:space="preserve"> </w:t>
       </w:r>
       <w:r>
         <w:rPr>
@@ -4408,7 +4671,7 @@
           <w:spacing w:val="-4"/>
           <w:w w:val="105"/>
         </w:rPr>
-        <w:t> </w:t>
+        <w:t xml:space="preserve"> </w:t>
       </w:r>
       <w:r>
         <w:rPr>
@@ -4421,7 +4684,7 @@
           <w:spacing w:val="-4"/>
           <w:w w:val="105"/>
         </w:rPr>
-        <w:t> </w:t>
+        <w:t xml:space="preserve"> </w:t>
       </w:r>
       <w:r>
         <w:rPr>
@@ -4432,10 +4695,10 @@
     </w:p>
     <w:p>
       <w:pPr>
-        <w:spacing w:after="0"/>
         <w:sectPr>
           <w:pgSz w:w="12240" w:h="15840"/>
-          <w:pgMar w:header="730" w:footer="1637" w:top="1880" w:bottom="1820" w:left="900" w:right="900"/>
+          <w:pgMar w:top="1880" w:right="900" w:bottom="1820" w:left="900" w:header="730" w:footer="1637" w:gutter="0"/>
+          <w:cols w:space="720"/>
         </w:sectPr>
       </w:pPr>
     </w:p>
@@ -4459,11 +4722,10 @@
     <w:p>
       <w:pPr>
         <w:tabs>
-          <w:tab w:pos="6604" w:val="left" w:leader="none"/>
+          <w:tab w:val="left" w:pos="6604"/>
         </w:tabs>
         <w:spacing w:before="98"/>
-        <w:ind w:left="293" w:right="0" w:firstLine="0"/>
-        <w:jc w:val="left"/>
+        <w:ind w:left="293"/>
         <w:rPr>
           <w:rFonts w:ascii="Arial"/>
           <w:b/>
@@ -4487,7 +4749,7 @@
           <w:position w:val="3"/>
           <w:sz w:val="21"/>
         </w:rPr>
-        <w:t> </w:t>
+        <w:t xml:space="preserve"> </w:t>
       </w:r>
       <w:r>
         <w:rPr>
@@ -4504,7 +4766,7 @@
           <w:spacing w:val="9"/>
           <w:sz w:val="14"/>
         </w:rPr>
-        <w:t> </w:t>
+        <w:t xml:space="preserve"> </w:t>
       </w:r>
       <w:r>
         <w:rPr>
@@ -4521,7 +4783,7 @@
           <w:spacing w:val="9"/>
           <w:sz w:val="14"/>
         </w:rPr>
-        <w:t> </w:t>
+        <w:t xml:space="preserve"> </w:t>
       </w:r>
       <w:r>
         <w:rPr>
@@ -4531,6 +4793,14 @@
           <w:sz w:val="21"/>
         </w:rPr>
         <w:t>_____________</w:t>
+      </w:r>
+      <w:r>
+        <w:rPr>
+          <w:rFonts w:ascii="Arial"/>
+          <w:b/>
+          <w:position w:val="3"/>
+          <w:sz w:val="21"/>
+        </w:rPr>
         <w:tab/>
         <w:t>V</w:t>
       </w:r>
@@ -4542,7 +4812,7 @@
           <w:position w:val="3"/>
           <w:sz w:val="21"/>
         </w:rPr>
-        <w:t> </w:t>
+        <w:t xml:space="preserve"> </w:t>
       </w:r>
       <w:r>
         <w:rPr>
@@ -4550,7 +4820,7 @@
           <w:b/>
           <w:sz w:val="14"/>
         </w:rPr>
-        <w:t>cte medido   </w:t>
+        <w:t xml:space="preserve">cte medido   </w:t>
       </w:r>
       <w:r>
         <w:rPr>
@@ -4559,7 +4829,7 @@
           <w:spacing w:val="28"/>
           <w:sz w:val="14"/>
         </w:rPr>
-        <w:t> </w:t>
+        <w:t xml:space="preserve"> </w:t>
       </w:r>
       <w:r>
         <w:rPr>
@@ -4568,7 +4838,7 @@
           <w:position w:val="3"/>
           <w:sz w:val="21"/>
         </w:rPr>
-        <w:t>____________</w:t>
+        <w:t>53.2</w:t>
       </w:r>
     </w:p>
     <w:p>
@@ -4632,7 +4902,7 @@
           <w:spacing w:val="-4"/>
           <w:w w:val="105"/>
         </w:rPr>
-        <w:t> </w:t>
+        <w:t xml:space="preserve"> </w:t>
       </w:r>
       <w:r>
         <w:rPr>
@@ -4649,7 +4919,7 @@
           <w:spacing w:val="-4"/>
           <w:w w:val="105"/>
         </w:rPr>
-        <w:t> </w:t>
+        <w:t xml:space="preserve"> </w:t>
       </w:r>
       <w:r>
         <w:rPr>
@@ -4662,7 +4932,7 @@
           <w:spacing w:val="-4"/>
           <w:w w:val="105"/>
         </w:rPr>
-        <w:t> </w:t>
+        <w:t xml:space="preserve"> </w:t>
       </w:r>
       <w:r>
         <w:rPr>
@@ -4675,7 +4945,7 @@
           <w:spacing w:val="-4"/>
           <w:w w:val="105"/>
         </w:rPr>
-        <w:t> </w:t>
+        <w:t xml:space="preserve"> </w:t>
       </w:r>
       <w:r>
         <w:rPr>
@@ -4688,7 +4958,7 @@
           <w:spacing w:val="-4"/>
           <w:w w:val="105"/>
         </w:rPr>
-        <w:t> </w:t>
+        <w:t xml:space="preserve"> </w:t>
       </w:r>
       <w:r>
         <w:rPr>
@@ -4701,7 +4971,7 @@
           <w:spacing w:val="-5"/>
           <w:w w:val="105"/>
         </w:rPr>
-        <w:t> </w:t>
+        <w:t xml:space="preserve"> </w:t>
       </w:r>
       <w:r>
         <w:rPr>
@@ -4714,7 +4984,7 @@
           <w:spacing w:val="-4"/>
           <w:w w:val="105"/>
         </w:rPr>
-        <w:t> </w:t>
+        <w:t xml:space="preserve"> </w:t>
       </w:r>
       <w:r>
         <w:rPr>
@@ -4727,7 +4997,7 @@
           <w:spacing w:val="-4"/>
           <w:w w:val="105"/>
         </w:rPr>
-        <w:t> </w:t>
+        <w:t xml:space="preserve"> </w:t>
       </w:r>
       <w:r>
         <w:rPr>
@@ -4740,7 +5010,7 @@
           <w:spacing w:val="-4"/>
           <w:w w:val="105"/>
         </w:rPr>
-        <w:t> </w:t>
+        <w:t xml:space="preserve"> </w:t>
       </w:r>
       <w:r>
         <w:rPr>
@@ -4753,7 +5023,7 @@
           <w:spacing w:val="-3"/>
           <w:w w:val="105"/>
         </w:rPr>
-        <w:t> </w:t>
+        <w:t xml:space="preserve"> </w:t>
       </w:r>
       <w:r>
         <w:rPr>
@@ -4766,7 +5036,7 @@
           <w:spacing w:val="-4"/>
           <w:w w:val="105"/>
         </w:rPr>
-        <w:t> </w:t>
+        <w:t xml:space="preserve"> </w:t>
       </w:r>
       <w:r>
         <w:rPr>
@@ -4779,7 +5049,7 @@
           <w:spacing w:val="-3"/>
           <w:w w:val="105"/>
         </w:rPr>
-        <w:t> </w:t>
+        <w:t xml:space="preserve"> </w:t>
       </w:r>
       <w:r>
         <w:rPr>
@@ -4792,7 +5062,7 @@
           <w:spacing w:val="-3"/>
           <w:w w:val="105"/>
         </w:rPr>
-        <w:t> </w:t>
+        <w:t xml:space="preserve"> </w:t>
       </w:r>
       <w:r>
         <w:rPr>
@@ -4831,7 +5101,7 @@
           <w:spacing w:val="-6"/>
           <w:w w:val="105"/>
         </w:rPr>
-        <w:t> </w:t>
+        <w:t xml:space="preserve"> </w:t>
       </w:r>
       <w:r>
         <w:rPr>
@@ -4848,7 +5118,7 @@
           <w:spacing w:val="-6"/>
           <w:w w:val="105"/>
         </w:rPr>
-        <w:t> </w:t>
+        <w:t xml:space="preserve"> </w:t>
       </w:r>
       <w:r>
         <w:rPr>
@@ -4861,7 +5131,7 @@
           <w:spacing w:val="-5"/>
           <w:w w:val="105"/>
         </w:rPr>
-        <w:t> </w:t>
+        <w:t xml:space="preserve"> </w:t>
       </w:r>
       <w:r>
         <w:rPr>
@@ -4874,7 +5144,7 @@
           <w:spacing w:val="-5"/>
           <w:w w:val="105"/>
         </w:rPr>
-        <w:t> </w:t>
+        <w:t xml:space="preserve"> </w:t>
       </w:r>
       <w:r>
         <w:rPr>
@@ -4887,7 +5157,7 @@
           <w:spacing w:val="-5"/>
           <w:w w:val="105"/>
         </w:rPr>
-        <w:t> </w:t>
+        <w:t xml:space="preserve"> </w:t>
       </w:r>
       <w:r>
         <w:rPr>
@@ -4900,7 +5170,7 @@
           <w:spacing w:val="-6"/>
           <w:w w:val="105"/>
         </w:rPr>
-        <w:t> </w:t>
+        <w:t xml:space="preserve"> </w:t>
       </w:r>
       <w:r>
         <w:rPr>
@@ -4913,7 +5183,7 @@
           <w:spacing w:val="-6"/>
           <w:w w:val="105"/>
         </w:rPr>
-        <w:t> </w:t>
+        <w:t xml:space="preserve"> </w:t>
       </w:r>
       <w:r>
         <w:rPr>
@@ -4926,7 +5196,7 @@
           <w:spacing w:val="-5"/>
           <w:w w:val="105"/>
         </w:rPr>
-        <w:t> </w:t>
+        <w:t xml:space="preserve"> </w:t>
       </w:r>
       <w:r>
         <w:rPr>
@@ -4947,7 +5217,6 @@
     <w:tbl>
       <w:tblPr>
         <w:tblW w:w="0" w:type="auto"/>
-        <w:jc w:val="left"/>
         <w:tblInd w:w="138" w:type="dxa"/>
         <w:tblBorders>
           <w:top w:val="single" w:sz="12" w:space="0" w:color="000000"/>
@@ -4959,12 +5228,10 @@
         </w:tblBorders>
         <w:tblLayout w:type="fixed"/>
         <w:tblCellMar>
-          <w:top w:w="0" w:type="dxa"/>
           <w:left w:w="0" w:type="dxa"/>
-          <w:bottom w:w="0" w:type="dxa"/>
           <w:right w:w="0" w:type="dxa"/>
         </w:tblCellMar>
-        <w:tblLook w:val="01E0"/>
+        <w:tblLook w:val="01E0" w:firstRow="1" w:lastRow="1" w:firstColumn="1" w:lastColumn="1" w:noHBand="0" w:noVBand="0"/>
       </w:tblPr>
       <w:tblGrid>
         <w:gridCol w:w="818"/>
@@ -4981,7 +5248,7 @@
       </w:tblGrid>
       <w:tr>
         <w:trPr>
-          <w:trHeight w:val="1026" w:hRule="atLeast"/>
+          <w:trHeight w:val="1026"/>
         </w:trPr>
         <w:tc>
           <w:tcPr>
@@ -5061,6 +5328,12 @@
                 <w:sz w:val="18"/>
               </w:rPr>
             </w:pPr>
+            <w:r>
+              <w:rPr>
+                <w:sz w:val="18"/>
+              </w:rPr>
+              <w:t>80.1</w:t>
+            </w:r>
           </w:p>
         </w:tc>
         <w:tc>
@@ -5079,6 +5352,12 @@
                 <w:sz w:val="18"/>
               </w:rPr>
             </w:pPr>
+            <w:r>
+              <w:rPr>
+                <w:sz w:val="18"/>
+              </w:rPr>
+              <w:t>75</w:t>
+            </w:r>
           </w:p>
         </w:tc>
         <w:tc>
@@ -5097,6 +5376,12 @@
                 <w:sz w:val="18"/>
               </w:rPr>
             </w:pPr>
+            <w:r>
+              <w:rPr>
+                <w:sz w:val="18"/>
+              </w:rPr>
+              <w:t>70.2</w:t>
+            </w:r>
           </w:p>
         </w:tc>
         <w:tc>
@@ -5115,6 +5400,12 @@
                 <w:sz w:val="18"/>
               </w:rPr>
             </w:pPr>
+            <w:r>
+              <w:rPr>
+                <w:sz w:val="18"/>
+              </w:rPr>
+              <w:t>65.2</w:t>
+            </w:r>
           </w:p>
         </w:tc>
         <w:tc>
@@ -5133,6 +5424,12 @@
                 <w:sz w:val="18"/>
               </w:rPr>
             </w:pPr>
+            <w:r>
+              <w:rPr>
+                <w:sz w:val="18"/>
+              </w:rPr>
+              <w:t>60.6</w:t>
+            </w:r>
           </w:p>
         </w:tc>
         <w:tc>
@@ -5151,6 +5448,12 @@
                 <w:sz w:val="18"/>
               </w:rPr>
             </w:pPr>
+            <w:r>
+              <w:rPr>
+                <w:sz w:val="18"/>
+              </w:rPr>
+              <w:t>55.3</w:t>
+            </w:r>
           </w:p>
         </w:tc>
         <w:tc>
@@ -5169,6 +5472,12 @@
                 <w:sz w:val="18"/>
               </w:rPr>
             </w:pPr>
+            <w:r>
+              <w:rPr>
+                <w:sz w:val="18"/>
+              </w:rPr>
+              <w:t>50.5</w:t>
+            </w:r>
           </w:p>
         </w:tc>
         <w:tc>
@@ -5187,6 +5496,12 @@
                 <w:sz w:val="18"/>
               </w:rPr>
             </w:pPr>
+            <w:r>
+              <w:rPr>
+                <w:sz w:val="18"/>
+              </w:rPr>
+              <w:t>45.1</w:t>
+            </w:r>
           </w:p>
         </w:tc>
         <w:tc>
@@ -5205,6 +5520,12 @@
                 <w:sz w:val="18"/>
               </w:rPr>
             </w:pPr>
+            <w:r>
+              <w:rPr>
+                <w:sz w:val="18"/>
+              </w:rPr>
+              <w:t>40.3</w:t>
+            </w:r>
           </w:p>
         </w:tc>
         <w:tc>
@@ -5222,12 +5543,18 @@
                 <w:sz w:val="18"/>
               </w:rPr>
             </w:pPr>
+            <w:r>
+              <w:rPr>
+                <w:sz w:val="18"/>
+              </w:rPr>
+              <w:t>35.5</w:t>
+            </w:r>
           </w:p>
         </w:tc>
       </w:tr>
       <w:tr>
         <w:trPr>
-          <w:trHeight w:val="757" w:hRule="atLeast"/>
+          <w:trHeight w:val="757"/>
         </w:trPr>
         <w:tc>
           <w:tcPr>
@@ -5295,6 +5622,12 @@
                 <w:sz w:val="18"/>
               </w:rPr>
             </w:pPr>
+            <w:r>
+              <w:rPr>
+                <w:sz w:val="18"/>
+              </w:rPr>
+              <w:t>0.361</w:t>
+            </w:r>
           </w:p>
         </w:tc>
         <w:tc>
@@ -5313,6 +5646,12 @@
                 <w:sz w:val="18"/>
               </w:rPr>
             </w:pPr>
+            <w:r>
+              <w:rPr>
+                <w:sz w:val="18"/>
+              </w:rPr>
+              <w:t>0.347</w:t>
+            </w:r>
           </w:p>
         </w:tc>
         <w:tc>
@@ -5331,6 +5670,12 @@
                 <w:sz w:val="18"/>
               </w:rPr>
             </w:pPr>
+            <w:r>
+              <w:rPr>
+                <w:sz w:val="18"/>
+              </w:rPr>
+              <w:t>0.335</w:t>
+            </w:r>
           </w:p>
         </w:tc>
         <w:tc>
@@ -5349,6 +5694,12 @@
                 <w:sz w:val="18"/>
               </w:rPr>
             </w:pPr>
+            <w:r>
+              <w:rPr>
+                <w:sz w:val="18"/>
+              </w:rPr>
+              <w:t>0.321</w:t>
+            </w:r>
           </w:p>
         </w:tc>
         <w:tc>
@@ -5367,6 +5718,12 @@
                 <w:sz w:val="18"/>
               </w:rPr>
             </w:pPr>
+            <w:r>
+              <w:rPr>
+                <w:sz w:val="18"/>
+              </w:rPr>
+              <w:t>0.308</w:t>
+            </w:r>
           </w:p>
         </w:tc>
         <w:tc>
@@ -5385,6 +5742,12 @@
                 <w:sz w:val="18"/>
               </w:rPr>
             </w:pPr>
+            <w:r>
+              <w:rPr>
+                <w:sz w:val="18"/>
+              </w:rPr>
+              <w:t>0.294</w:t>
+            </w:r>
           </w:p>
         </w:tc>
         <w:tc>
@@ -5403,6 +5766,12 @@
                 <w:sz w:val="18"/>
               </w:rPr>
             </w:pPr>
+            <w:r>
+              <w:rPr>
+                <w:sz w:val="18"/>
+              </w:rPr>
+              <w:t>0.281</w:t>
+            </w:r>
           </w:p>
         </w:tc>
         <w:tc>
@@ -5421,6 +5790,12 @@
                 <w:sz w:val="18"/>
               </w:rPr>
             </w:pPr>
+            <w:r>
+              <w:rPr>
+                <w:sz w:val="18"/>
+              </w:rPr>
+              <w:t>0.265</w:t>
+            </w:r>
           </w:p>
         </w:tc>
         <w:tc>
@@ -5439,6 +5814,12 @@
                 <w:sz w:val="18"/>
               </w:rPr>
             </w:pPr>
+            <w:r>
+              <w:rPr>
+                <w:sz w:val="18"/>
+              </w:rPr>
+              <w:t>0.245</w:t>
+            </w:r>
           </w:p>
         </w:tc>
         <w:tc>
@@ -5456,6 +5837,12 @@
                 <w:sz w:val="18"/>
               </w:rPr>
             </w:pPr>
+            <w:r>
+              <w:rPr>
+                <w:sz w:val="18"/>
+              </w:rPr>
+              <w:t>0.233</w:t>
+            </w:r>
           </w:p>
         </w:tc>
       </w:tr>
@@ -5479,60 +5866,54 @@
           <w:b/>
           <w:spacing w:val="15"/>
         </w:rPr>
-        <w:t> </w:t>
-      </w:r>
-      <w:r>
-        <w:rPr/>
+        <w:t xml:space="preserve"> </w:t>
+      </w:r>
+      <w:r>
         <w:t>Verifique</w:t>
       </w:r>
       <w:r>
         <w:rPr>
           <w:spacing w:val="89"/>
         </w:rPr>
-        <w:t> </w:t>
-      </w:r>
-      <w:r>
-        <w:rPr/>
+        <w:t xml:space="preserve"> </w:t>
+      </w:r>
+      <w:r>
         <w:t>que</w:t>
       </w:r>
       <w:r>
         <w:rPr>
           <w:spacing w:val="17"/>
         </w:rPr>
-        <w:t> </w:t>
-      </w:r>
-      <w:r>
-        <w:rPr/>
+        <w:t xml:space="preserve"> </w:t>
+      </w:r>
+      <w:r>
         <w:t>los</w:t>
       </w:r>
       <w:r>
         <w:rPr>
           <w:spacing w:val="15"/>
         </w:rPr>
-        <w:t> </w:t>
-      </w:r>
-      <w:r>
-        <w:rPr/>
+        <w:t xml:space="preserve"> </w:t>
+      </w:r>
+      <w:r>
         <w:t>valores</w:t>
       </w:r>
       <w:r>
         <w:rPr>
           <w:spacing w:val="88"/>
         </w:rPr>
-        <w:t> </w:t>
-      </w:r>
-      <w:r>
-        <w:rPr/>
+        <w:t xml:space="preserve"> </w:t>
+      </w:r>
+      <w:r>
         <w:t>sean</w:t>
       </w:r>
       <w:r>
         <w:rPr>
           <w:spacing w:val="16"/>
         </w:rPr>
-        <w:t> </w:t>
-      </w:r>
-      <w:r>
-        <w:rPr/>
+        <w:t xml:space="preserve"> </w:t>
+      </w:r>
+      <w:r>
         <w:t>R</w:t>
       </w:r>
       <w:r>
@@ -5544,14 +5925,12 @@
       <w:r>
         <w:rPr>
           <w:spacing w:val="15"/>
-          <w:vertAlign w:val="baseline"/>
-        </w:rPr>
-        <w:t> </w:t>
+        </w:rPr>
+        <w:t xml:space="preserve"> </w:t>
       </w:r>
       <w:r>
         <w:rPr>
           <w:rFonts w:ascii="Symbol" w:hAnsi="Symbol"/>
-          <w:vertAlign w:val="baseline"/>
         </w:rPr>
         <w:t></w:t>
       </w:r>
@@ -5559,14 +5938,10 @@
         <w:rPr>
           <w:rFonts w:ascii="Times New Roman" w:hAnsi="Times New Roman"/>
           <w:spacing w:val="21"/>
-          <w:vertAlign w:val="baseline"/>
-        </w:rPr>
-        <w:t> </w:t>
-      </w:r>
-      <w:r>
-        <w:rPr>
-          <w:vertAlign w:val="baseline"/>
-        </w:rPr>
+        </w:rPr>
+        <w:t xml:space="preserve"> </w:t>
+      </w:r>
+      <w:r>
         <w:t>R</w:t>
       </w:r>
       <w:r>
@@ -5578,7 +5953,6 @@
       <w:r>
         <w:rPr>
           <w:rFonts w:ascii="Symbol" w:hAnsi="Symbol"/>
-          <w:vertAlign w:val="baseline"/>
         </w:rPr>
         <w:t></w:t>
       </w:r>
@@ -5586,14 +5960,10 @@
         <w:rPr>
           <w:rFonts w:ascii="Times New Roman" w:hAnsi="Times New Roman"/>
           <w:spacing w:val="21"/>
-          <w:vertAlign w:val="baseline"/>
-        </w:rPr>
-        <w:t> </w:t>
-      </w:r>
-      <w:r>
-        <w:rPr>
-          <w:vertAlign w:val="baseline"/>
-        </w:rPr>
+        </w:rPr>
+        <w:t xml:space="preserve"> </w:t>
+      </w:r>
+      <w:r>
         <w:t>R</w:t>
       </w:r>
       <w:r>
@@ -5659,8 +6029,8 @@
     </w:p>
     <w:p>
       <w:pPr>
-        <w:spacing w:line="381" w:lineRule="auto" w:before="0"/>
-        <w:ind w:left="232" w:right="230" w:firstLine="0"/>
+        <w:spacing w:line="381" w:lineRule="auto"/>
+        <w:ind w:left="232" w:right="230"/>
         <w:jc w:val="both"/>
         <w:rPr>
           <w:sz w:val="17"/>
@@ -5679,7 +6049,7 @@
           <w:w w:val="105"/>
           <w:sz w:val="17"/>
         </w:rPr>
-        <w:t> </w:t>
+        <w:t xml:space="preserve"> </w:t>
       </w:r>
       <w:r>
         <w:rPr>
@@ -5694,7 +6064,7 @@
           <w:w w:val="105"/>
           <w:sz w:val="17"/>
         </w:rPr>
-        <w:t> </w:t>
+        <w:t xml:space="preserve"> </w:t>
       </w:r>
       <w:r>
         <w:rPr>
@@ -5709,7 +6079,7 @@
           <w:w w:val="105"/>
           <w:sz w:val="17"/>
         </w:rPr>
-        <w:t> </w:t>
+        <w:t xml:space="preserve"> </w:t>
       </w:r>
       <w:r>
         <w:rPr>
@@ -5724,7 +6094,7 @@
           <w:w w:val="105"/>
           <w:sz w:val="17"/>
         </w:rPr>
-        <w:t> </w:t>
+        <w:t xml:space="preserve"> </w:t>
       </w:r>
       <w:r>
         <w:rPr>
@@ -5739,7 +6109,7 @@
           <w:w w:val="105"/>
           <w:sz w:val="17"/>
         </w:rPr>
-        <w:t> </w:t>
+        <w:t xml:space="preserve"> </w:t>
       </w:r>
       <w:r>
         <w:rPr>
@@ -5754,7 +6124,7 @@
           <w:w w:val="105"/>
           <w:sz w:val="17"/>
         </w:rPr>
-        <w:t> </w:t>
+        <w:t xml:space="preserve"> </w:t>
       </w:r>
       <w:r>
         <w:rPr>
@@ -5769,7 +6139,7 @@
           <w:w w:val="105"/>
           <w:sz w:val="17"/>
         </w:rPr>
-        <w:t> </w:t>
+        <w:t xml:space="preserve"> </w:t>
       </w:r>
       <w:r>
         <w:rPr>
@@ -5784,7 +6154,7 @@
           <w:w w:val="105"/>
           <w:sz w:val="17"/>
         </w:rPr>
-        <w:t> </w:t>
+        <w:t xml:space="preserve"> </w:t>
       </w:r>
       <w:r>
         <w:rPr>
@@ -5799,7 +6169,7 @@
           <w:w w:val="105"/>
           <w:sz w:val="17"/>
         </w:rPr>
-        <w:t> </w:t>
+        <w:t xml:space="preserve"> </w:t>
       </w:r>
       <w:r>
         <w:rPr>
@@ -5814,7 +6184,7 @@
           <w:w w:val="105"/>
           <w:sz w:val="17"/>
         </w:rPr>
-        <w:t> </w:t>
+        <w:t xml:space="preserve"> </w:t>
       </w:r>
       <w:r>
         <w:rPr>
@@ -5829,7 +6199,7 @@
           <w:w w:val="105"/>
           <w:sz w:val="17"/>
         </w:rPr>
-        <w:t> </w:t>
+        <w:t xml:space="preserve"> </w:t>
       </w:r>
       <w:r>
         <w:rPr>
@@ -5844,7 +6214,7 @@
           <w:w w:val="105"/>
           <w:sz w:val="17"/>
         </w:rPr>
-        <w:t> </w:t>
+        <w:t xml:space="preserve"> </w:t>
       </w:r>
       <w:r>
         <w:rPr>
@@ -5859,7 +6229,7 @@
           <w:w w:val="105"/>
           <w:sz w:val="17"/>
         </w:rPr>
-        <w:t> </w:t>
+        <w:t xml:space="preserve"> </w:t>
       </w:r>
       <w:r>
         <w:rPr>
@@ -5874,7 +6244,7 @@
           <w:w w:val="105"/>
           <w:sz w:val="17"/>
         </w:rPr>
-        <w:t> </w:t>
+        <w:t xml:space="preserve"> </w:t>
       </w:r>
       <w:r>
         <w:rPr>
@@ -5903,8 +6273,7 @@
     </w:p>
     <w:p>
       <w:pPr>
-        <w:spacing w:before="0"/>
-        <w:ind w:left="0" w:right="234" w:firstLine="0"/>
+        <w:ind w:right="234"/>
         <w:jc w:val="right"/>
         <w:rPr>
           <w:sz w:val="17"/>
@@ -5923,7 +6292,7 @@
           <w:w w:val="105"/>
           <w:sz w:val="17"/>
         </w:rPr>
-        <w:t> </w:t>
+        <w:t xml:space="preserve"> </w:t>
       </w:r>
       <w:r>
         <w:rPr>
@@ -5938,7 +6307,7 @@
           <w:w w:val="105"/>
           <w:sz w:val="17"/>
         </w:rPr>
-        <w:t> </w:t>
+        <w:t xml:space="preserve"> </w:t>
       </w:r>
       <w:r>
         <w:rPr>
@@ -5953,7 +6322,7 @@
           <w:w w:val="105"/>
           <w:sz w:val="17"/>
         </w:rPr>
-        <w:t> </w:t>
+        <w:t xml:space="preserve"> </w:t>
       </w:r>
       <w:r>
         <w:rPr>
@@ -5966,7 +6335,7 @@
     <w:p>
       <w:pPr>
         <w:spacing w:before="112"/>
-        <w:ind w:left="0" w:right="234" w:firstLine="0"/>
+        <w:ind w:right="234"/>
         <w:jc w:val="right"/>
         <w:rPr>
           <w:sz w:val="17"/>
@@ -5985,7 +6354,7 @@
           <w:w w:val="105"/>
           <w:sz w:val="17"/>
         </w:rPr>
-        <w:t> </w:t>
+        <w:t xml:space="preserve"> </w:t>
       </w:r>
       <w:r>
         <w:rPr>
@@ -5997,14 +6366,34 @@
     </w:p>
     <w:sectPr>
       <w:pgSz w:w="12240" w:h="15840"/>
-      <w:pgMar w:header="730" w:footer="1637" w:top="1880" w:bottom="1820" w:left="900" w:right="900"/>
+      <w:pgMar w:top="1880" w:right="900" w:bottom="1820" w:left="900" w:header="730" w:footer="1637" w:gutter="0"/>
+      <w:cols w:space="720"/>
     </w:sectPr>
   </w:body>
 </w:document>
 </file>
 
+<file path=word/endnotes.xml><?xml version="1.0" encoding="utf-8"?>
+<w:endnotes xmlns:wpc="http://schemas.microsoft.com/office/word/2010/wordprocessingCanvas" xmlns:cx="http://schemas.microsoft.com/office/drawing/2014/chartex" xmlns:cx1="http://schemas.microsoft.com/office/drawing/2015/9/8/chartex" xmlns:cx2="http://schemas.microsoft.com/office/drawing/2015/10/21/chartex" xmlns:cx3="http://schemas.microsoft.com/office/drawing/2016/5/9/chartex" xmlns:cx4="http://schemas.microsoft.com/office/drawing/2016/5/10/chartex" xmlns:cx5="http://schemas.microsoft.com/office/drawing/2016/5/11/chartex" xmlns:cx6="http://schemas.microsoft.com/office/drawing/2016/5/12/chartex" xmlns:cx7="http://schemas.microsoft.com/office/drawing/2016/5/13/chartex" xmlns:cx8="http://schemas.microsoft.com/office/drawing/2016/5/14/chartex" xmlns:mc="http://schemas.openxmlformats.org/markup-compatibility/2006" xmlns:aink="http://schemas.microsoft.com/office/drawing/2016/ink" xmlns:am3d="http://schemas.microsoft.com/office/drawing/2017/model3d" xmlns:o="urn:schemas-microsoft-com:office:office" xmlns:oel="http://schemas.microsoft.com/office/2019/extlst" xmlns:r="http://schemas.openxmlformats.org/officeDocument/2006/relationships" xmlns:m="http://schemas.openxmlformats.org/officeDocument/2006/math" xmlns:v="urn:schemas-microsoft-com:vml" xmlns:wp14="http://schemas.microsoft.com/office/word/2010/wordprocessingDrawing" xmlns:wp="http://schemas.openxmlformats.org/drawingml/2006/wordprocessingDrawing" xmlns:w10="urn:schemas-microsoft-com:office:word" xmlns:w="http://schemas.openxmlformats.org/wordprocessingml/2006/main" xmlns:w14="http://schemas.microsoft.com/office/word/2010/wordml" xmlns:w15="http://schemas.microsoft.com/office/word/2012/wordml" xmlns:w16cex="http://schemas.microsoft.com/office/word/2018/wordml/cex" xmlns:w16cid="http://schemas.microsoft.com/office/word/2016/wordml/cid" xmlns:w16="http://schemas.microsoft.com/office/word/2018/wordml" xmlns:w16sdtdh="http://schemas.microsoft.com/office/word/2020/wordml/sdtdatahash" xmlns:w16se="http://schemas.microsoft.com/office/word/2015/wordml/symex" xmlns:wpg="http://schemas.microsoft.com/office/word/2010/wordprocessingGroup" xmlns:wpi="http://schemas.microsoft.com/office/word/2010/wordprocessingInk" xmlns:wne="http://schemas.microsoft.com/office/word/2006/wordml" xmlns:wps="http://schemas.microsoft.com/office/word/2010/wordprocessingShape" mc:Ignorable="w14 w15 w16se w16cid w16 w16cex w16sdtdh wp14">
+  <w:endnote w:type="separator" w:id="-1">
+    <w:p>
+      <w:r>
+        <w:separator/>
+      </w:r>
+    </w:p>
+  </w:endnote>
+  <w:endnote w:type="continuationSeparator" w:id="0">
+    <w:p>
+      <w:r>
+        <w:continuationSeparator/>
+      </w:r>
+    </w:p>
+  </w:endnote>
+</w:endnotes>
+</file>
+
 <file path=word/footer1.xml><?xml version="1.0" encoding="utf-8"?>
-<w:ftr xmlns:ve="http://schemas.openxmlformats.org/markup-compatibility/2006" xmlns:o="urn:schemas-microsoft-com:office:office" xmlns:r="http://schemas.openxmlformats.org/officeDocument/2006/relationships" xmlns:m="http://schemas.openxmlformats.org/officeDocument/2006/math" xmlns:v="urn:schemas-microsoft-com:vml" xmlns:wp="http://schemas.openxmlformats.org/drawingml/2006/wordprocessingDrawing" xmlns:w10="urn:schemas-microsoft-com:office:word" xmlns:w="http://schemas.openxmlformats.org/wordprocessingml/2006/main" xmlns:wne="http://schemas.microsoft.com/office/word/2006/wordml" xmlns:a="http://schemas.openxmlformats.org/drawingml/2006/main" xmlns:pic="http://schemas.openxmlformats.org/drawingml/2006/picture" xml:space="preserve">
+<w:ftr xmlns:wpc="http://schemas.microsoft.com/office/word/2010/wordprocessingCanvas" xmlns:cx="http://schemas.microsoft.com/office/drawing/2014/chartex" xmlns:cx1="http://schemas.microsoft.com/office/drawing/2015/9/8/chartex" xmlns:cx2="http://schemas.microsoft.com/office/drawing/2015/10/21/chartex" xmlns:cx3="http://schemas.microsoft.com/office/drawing/2016/5/9/chartex" xmlns:cx4="http://schemas.microsoft.com/office/drawing/2016/5/10/chartex" xmlns:cx5="http://schemas.microsoft.com/office/drawing/2016/5/11/chartex" xmlns:cx6="http://schemas.microsoft.com/office/drawing/2016/5/12/chartex" xmlns:cx7="http://schemas.microsoft.com/office/drawing/2016/5/13/chartex" xmlns:cx8="http://schemas.microsoft.com/office/drawing/2016/5/14/chartex" xmlns:mc="http://schemas.openxmlformats.org/markup-compatibility/2006" xmlns:aink="http://schemas.microsoft.com/office/drawing/2016/ink" xmlns:am3d="http://schemas.microsoft.com/office/drawing/2017/model3d" xmlns:o="urn:schemas-microsoft-com:office:office" xmlns:oel="http://schemas.microsoft.com/office/2019/extlst" xmlns:r="http://schemas.openxmlformats.org/officeDocument/2006/relationships" xmlns:m="http://schemas.openxmlformats.org/officeDocument/2006/math" xmlns:v="urn:schemas-microsoft-com:vml" xmlns:wp14="http://schemas.microsoft.com/office/word/2010/wordprocessingDrawing" xmlns:wp="http://schemas.openxmlformats.org/drawingml/2006/wordprocessingDrawing" xmlns:w10="urn:schemas-microsoft-com:office:word" xmlns:w="http://schemas.openxmlformats.org/wordprocessingml/2006/main" xmlns:w14="http://schemas.microsoft.com/office/word/2010/wordml" xmlns:w15="http://schemas.microsoft.com/office/word/2012/wordml" xmlns:w16cex="http://schemas.microsoft.com/office/word/2018/wordml/cex" xmlns:w16cid="http://schemas.microsoft.com/office/word/2016/wordml/cid" xmlns:w16="http://schemas.microsoft.com/office/word/2018/wordml" xmlns:w16sdtdh="http://schemas.microsoft.com/office/word/2020/wordml/sdtdatahash" xmlns:w16se="http://schemas.microsoft.com/office/word/2015/wordml/symex" xmlns:wpg="http://schemas.microsoft.com/office/word/2010/wordprocessingGroup" xmlns:wpi="http://schemas.microsoft.com/office/word/2010/wordprocessingInk" xmlns:wne="http://schemas.microsoft.com/office/word/2006/wordml" xmlns:wps="http://schemas.microsoft.com/office/word/2010/wordprocessingShape" mc:Ignorable="w14 w15 w16se w16cid w16 w16cex w16sdtdh wp14">
   <w:p>
     <w:pPr>
       <w:pStyle w:val="BodyText"/>
@@ -6014,9 +6403,12 @@
       </w:rPr>
     </w:pPr>
     <w:r>
-      <w:rPr/>
-      <w:pict>
-        <v:shape style="position:absolute;margin-left:67.839951pt;margin-top:699.143066pt;width:12.05pt;height:14.1pt;mso-position-horizontal-relative:page;mso-position-vertical-relative:page;z-index:-15913472" type="#_x0000_t202" filled="false" stroked="false">
+      <w:pict w14:anchorId="38E51C16">
+        <v:shapetype id="_x0000_t202" coordsize="21600,21600" o:spt="202" path="m,l,21600r21600,l21600,xe">
+          <v:stroke joinstyle="miter"/>
+          <v:path gradientshapeok="t" o:connecttype="rect"/>
+        </v:shapetype>
+        <v:shape id="_x0000_s1025" type="#_x0000_t202" style="position:absolute;margin-left:67.85pt;margin-top:699.15pt;width:12.05pt;height:14.1pt;z-index:-15913472;mso-position-horizontal-relative:page;mso-position-vertical-relative:page" filled="f" stroked="f">
           <v:textbox inset="0,0,0,0">
             <w:txbxContent>
               <w:p>
@@ -6026,31 +6418,27 @@
                   <w:ind w:left="60"/>
                 </w:pPr>
                 <w:r>
-                  <w:rPr/>
                   <w:fldChar w:fldCharType="begin"/>
                 </w:r>
                 <w:r>
                   <w:rPr>
                     <w:w w:val="102"/>
                   </w:rPr>
-                  <w:instrText> PAGE </w:instrText>
+                  <w:instrText xml:space="preserve"> PAGE </w:instrText>
                 </w:r>
                 <w:r>
-                  <w:rPr/>
                   <w:fldChar w:fldCharType="separate"/>
                 </w:r>
                 <w:r>
-                  <w:rPr/>
                   <w:t>1</w:t>
                 </w:r>
                 <w:r>
-                  <w:rPr/>
                   <w:fldChar w:fldCharType="end"/>
                 </w:r>
               </w:p>
             </w:txbxContent>
           </v:textbox>
-          <w10:wrap type="none"/>
+          <w10:wrap anchorx="page" anchory="page"/>
         </v:shape>
       </w:pict>
     </w:r>
@@ -6058,8 +6446,27 @@
 </w:ftr>
 </file>
 
+<file path=word/footnotes.xml><?xml version="1.0" encoding="utf-8"?>
+<w:footnotes xmlns:wpc="http://schemas.microsoft.com/office/word/2010/wordprocessingCanvas" xmlns:cx="http://schemas.microsoft.com/office/drawing/2014/chartex" xmlns:cx1="http://schemas.microsoft.com/office/drawing/2015/9/8/chartex" xmlns:cx2="http://schemas.microsoft.com/office/drawing/2015/10/21/chartex" xmlns:cx3="http://schemas.microsoft.com/office/drawing/2016/5/9/chartex" xmlns:cx4="http://schemas.microsoft.com/office/drawing/2016/5/10/chartex" xmlns:cx5="http://schemas.microsoft.com/office/drawing/2016/5/11/chartex" xmlns:cx6="http://schemas.microsoft.com/office/drawing/2016/5/12/chartex" xmlns:cx7="http://schemas.microsoft.com/office/drawing/2016/5/13/chartex" xmlns:cx8="http://schemas.microsoft.com/office/drawing/2016/5/14/chartex" xmlns:mc="http://schemas.openxmlformats.org/markup-compatibility/2006" xmlns:aink="http://schemas.microsoft.com/office/drawing/2016/ink" xmlns:am3d="http://schemas.microsoft.com/office/drawing/2017/model3d" xmlns:o="urn:schemas-microsoft-com:office:office" xmlns:oel="http://schemas.microsoft.com/office/2019/extlst" xmlns:r="http://schemas.openxmlformats.org/officeDocument/2006/relationships" xmlns:m="http://schemas.openxmlformats.org/officeDocument/2006/math" xmlns:v="urn:schemas-microsoft-com:vml" xmlns:wp14="http://schemas.microsoft.com/office/word/2010/wordprocessingDrawing" xmlns:wp="http://schemas.openxmlformats.org/drawingml/2006/wordprocessingDrawing" xmlns:w10="urn:schemas-microsoft-com:office:word" xmlns:w="http://schemas.openxmlformats.org/wordprocessingml/2006/main" xmlns:w14="http://schemas.microsoft.com/office/word/2010/wordml" xmlns:w15="http://schemas.microsoft.com/office/word/2012/wordml" xmlns:w16cex="http://schemas.microsoft.com/office/word/2018/wordml/cex" xmlns:w16cid="http://schemas.microsoft.com/office/word/2016/wordml/cid" xmlns:w16="http://schemas.microsoft.com/office/word/2018/wordml" xmlns:w16sdtdh="http://schemas.microsoft.com/office/word/2020/wordml/sdtdatahash" xmlns:w16se="http://schemas.microsoft.com/office/word/2015/wordml/symex" xmlns:wpg="http://schemas.microsoft.com/office/word/2010/wordprocessingGroup" xmlns:wpi="http://schemas.microsoft.com/office/word/2010/wordprocessingInk" xmlns:wne="http://schemas.microsoft.com/office/word/2006/wordml" xmlns:wps="http://schemas.microsoft.com/office/word/2010/wordprocessingShape" mc:Ignorable="w14 w15 w16se w16cid w16 w16cex w16sdtdh wp14">
+  <w:footnote w:type="separator" w:id="-1">
+    <w:p>
+      <w:r>
+        <w:separator/>
+      </w:r>
+    </w:p>
+  </w:footnote>
+  <w:footnote w:type="continuationSeparator" w:id="0">
+    <w:p>
+      <w:r>
+        <w:continuationSeparator/>
+      </w:r>
+    </w:p>
+  </w:footnote>
+</w:footnotes>
+</file>
+
 <file path=word/header1.xml><?xml version="1.0" encoding="utf-8"?>
-<w:hdr xmlns:ve="http://schemas.openxmlformats.org/markup-compatibility/2006" xmlns:o="urn:schemas-microsoft-com:office:office" xmlns:r="http://schemas.openxmlformats.org/officeDocument/2006/relationships" xmlns:m="http://schemas.openxmlformats.org/officeDocument/2006/math" xmlns:v="urn:schemas-microsoft-com:vml" xmlns:wp="http://schemas.openxmlformats.org/drawingml/2006/wordprocessingDrawing" xmlns:w10="urn:schemas-microsoft-com:office:word" xmlns:w="http://schemas.openxmlformats.org/wordprocessingml/2006/main" xmlns:wne="http://schemas.microsoft.com/office/word/2006/wordml" xmlns:a="http://schemas.openxmlformats.org/drawingml/2006/main" xmlns:pic="http://schemas.openxmlformats.org/drawingml/2006/picture" xml:space="preserve">
+<w:hdr xmlns:wpc="http://schemas.microsoft.com/office/word/2010/wordprocessingCanvas" xmlns:cx="http://schemas.microsoft.com/office/drawing/2014/chartex" xmlns:cx1="http://schemas.microsoft.com/office/drawing/2015/9/8/chartex" xmlns:cx2="http://schemas.microsoft.com/office/drawing/2015/10/21/chartex" xmlns:cx3="http://schemas.microsoft.com/office/drawing/2016/5/9/chartex" xmlns:cx4="http://schemas.microsoft.com/office/drawing/2016/5/10/chartex" xmlns:cx5="http://schemas.microsoft.com/office/drawing/2016/5/11/chartex" xmlns:cx6="http://schemas.microsoft.com/office/drawing/2016/5/12/chartex" xmlns:cx7="http://schemas.microsoft.com/office/drawing/2016/5/13/chartex" xmlns:cx8="http://schemas.microsoft.com/office/drawing/2016/5/14/chartex" xmlns:mc="http://schemas.openxmlformats.org/markup-compatibility/2006" xmlns:aink="http://schemas.microsoft.com/office/drawing/2016/ink" xmlns:am3d="http://schemas.microsoft.com/office/drawing/2017/model3d" xmlns:o="urn:schemas-microsoft-com:office:office" xmlns:oel="http://schemas.microsoft.com/office/2019/extlst" xmlns:r="http://schemas.openxmlformats.org/officeDocument/2006/relationships" xmlns:m="http://schemas.openxmlformats.org/officeDocument/2006/math" xmlns:v="urn:schemas-microsoft-com:vml" xmlns:wp14="http://schemas.microsoft.com/office/word/2010/wordprocessingDrawing" xmlns:wp="http://schemas.openxmlformats.org/drawingml/2006/wordprocessingDrawing" xmlns:w10="urn:schemas-microsoft-com:office:word" xmlns:w="http://schemas.openxmlformats.org/wordprocessingml/2006/main" xmlns:w14="http://schemas.microsoft.com/office/word/2010/wordml" xmlns:w15="http://schemas.microsoft.com/office/word/2012/wordml" xmlns:w16cex="http://schemas.microsoft.com/office/word/2018/wordml/cex" xmlns:w16cid="http://schemas.microsoft.com/office/word/2016/wordml/cid" xmlns:w16="http://schemas.microsoft.com/office/word/2018/wordml" xmlns:w16sdtdh="http://schemas.microsoft.com/office/word/2020/wordml/sdtdatahash" xmlns:w16se="http://schemas.microsoft.com/office/word/2015/wordml/symex" xmlns:wpg="http://schemas.microsoft.com/office/word/2010/wordprocessingGroup" xmlns:wpi="http://schemas.microsoft.com/office/word/2010/wordprocessingInk" xmlns:wne="http://schemas.microsoft.com/office/word/2006/wordml" xmlns:wps="http://schemas.microsoft.com/office/word/2010/wordprocessingShape" mc:Ignorable="w14 w15 w16se w16cid w16 w16cex w16sdtdh wp14">
   <w:p>
     <w:pPr>
       <w:pStyle w:val="BodyText"/>
@@ -6069,9 +6476,11 @@
       </w:rPr>
     </w:pPr>
     <w:r>
-      <w:rPr/>
+      <w:rPr>
+        <w:noProof/>
+      </w:rPr>
       <w:drawing>
-        <wp:anchor distT="0" distB="0" distL="0" distR="0" allowOverlap="1" layoutInCell="1" locked="0" behindDoc="1" simplePos="0" relativeHeight="487401984">
+        <wp:anchor distT="0" distB="0" distL="0" distR="0" simplePos="0" relativeHeight="487401984" behindDoc="1" locked="0" layoutInCell="1" allowOverlap="1" wp14:anchorId="4BC33DE8" wp14:editId="1C2ADDD3">
           <wp:simplePos x="0" y="0"/>
           <wp:positionH relativeFrom="page">
             <wp:posOffset>682751</wp:posOffset>
@@ -6084,11 +6493,11 @@
           <wp:wrapNone/>
           <wp:docPr id="1" name="image1.png"/>
           <wp:cNvGraphicFramePr>
-            <a:graphicFrameLocks noChangeAspect="1"/>
+            <a:graphicFrameLocks xmlns:a="http://schemas.openxmlformats.org/drawingml/2006/main" noChangeAspect="1"/>
           </wp:cNvGraphicFramePr>
-          <a:graphic>
+          <a:graphic xmlns:a="http://schemas.openxmlformats.org/drawingml/2006/main">
             <a:graphicData uri="http://schemas.openxmlformats.org/drawingml/2006/picture">
-              <pic:pic>
+              <pic:pic xmlns:pic="http://schemas.openxmlformats.org/drawingml/2006/picture">
                 <pic:nvPicPr>
                   <pic:cNvPr id="2" name="image1.png"/>
                   <pic:cNvPicPr/>
@@ -6115,19 +6524,18 @@
       </w:drawing>
     </w:r>
     <w:r>
-      <w:rPr/>
-      <w:pict>
-        <v:shapetype id="_x0000_t202" o:spt="202" coordsize="21600,21600" path="m,l,21600r21600,l21600,xe">
+      <w:pict w14:anchorId="338CBAC0">
+        <v:shapetype id="_x0000_t202" coordsize="21600,21600" o:spt="202" path="m,l,21600r21600,l21600,xe">
           <v:stroke joinstyle="miter"/>
           <v:path gradientshapeok="t" o:connecttype="rect"/>
         </v:shapetype>
-        <v:shape style="position:absolute;margin-left:188.360001pt;margin-top:35.783047pt;width:197.65pt;height:57.75pt;mso-position-horizontal-relative:page;mso-position-vertical-relative:page;z-index:-15913984" type="#_x0000_t202" filled="false" stroked="false">
+        <v:shape id="_x0000_s1026" type="#_x0000_t202" style="position:absolute;margin-left:188.35pt;margin-top:35.8pt;width:197.65pt;height:57.75pt;z-index:-15913984;mso-position-horizontal-relative:page;mso-position-vertical-relative:page" filled="f" stroked="f">
           <v:textbox inset="0,0,0,0">
             <w:txbxContent>
               <w:p>
                 <w:pPr>
                   <w:pStyle w:val="BodyText"/>
-                  <w:spacing w:line="288" w:lineRule="auto" w:before="18"/>
+                  <w:spacing w:before="18" w:line="288" w:lineRule="auto"/>
                   <w:ind w:left="20" w:right="18"/>
                 </w:pPr>
                 <w:r>
@@ -6141,7 +6549,7 @@
                     <w:spacing w:val="1"/>
                     <w:w w:val="105"/>
                   </w:rPr>
-                  <w:t> </w:t>
+                  <w:t xml:space="preserve"> </w:t>
                 </w:r>
                 <w:r>
                   <w:rPr>
@@ -6154,7 +6562,7 @@
                     <w:spacing w:val="2"/>
                     <w:w w:val="105"/>
                   </w:rPr>
-                  <w:t> </w:t>
+                  <w:t xml:space="preserve"> </w:t>
                 </w:r>
                 <w:r>
                   <w:rPr>
@@ -6167,7 +6575,7 @@
                     <w:spacing w:val="2"/>
                     <w:w w:val="105"/>
                   </w:rPr>
-                  <w:t> </w:t>
+                  <w:t xml:space="preserve"> </w:t>
                 </w:r>
                 <w:r>
                   <w:rPr>
@@ -6180,7 +6588,7 @@
                     <w:spacing w:val="1"/>
                     <w:w w:val="105"/>
                   </w:rPr>
-                  <w:t> </w:t>
+                  <w:t xml:space="preserve"> </w:t>
                 </w:r>
                 <w:r>
                   <w:rPr>
@@ -6193,7 +6601,7 @@
                     <w:spacing w:val="-4"/>
                     <w:w w:val="105"/>
                   </w:rPr>
-                  <w:t> </w:t>
+                  <w:t xml:space="preserve"> </w:t>
                 </w:r>
                 <w:r>
                   <w:rPr>
@@ -6206,7 +6614,7 @@
                     <w:spacing w:val="-4"/>
                     <w:w w:val="105"/>
                   </w:rPr>
-                  <w:t> </w:t>
+                  <w:t xml:space="preserve"> </w:t>
                 </w:r>
                 <w:r>
                   <w:rPr>
@@ -6219,7 +6627,7 @@
                     <w:spacing w:val="-6"/>
                     <w:w w:val="105"/>
                   </w:rPr>
-                  <w:t> </w:t>
+                  <w:t xml:space="preserve"> </w:t>
                 </w:r>
                 <w:r>
                   <w:rPr>
@@ -6232,7 +6640,7 @@
                     <w:spacing w:val="-4"/>
                     <w:w w:val="105"/>
                   </w:rPr>
-                  <w:t> </w:t>
+                  <w:t xml:space="preserve"> </w:t>
                 </w:r>
                 <w:r>
                   <w:rPr>
@@ -6245,7 +6653,7 @@
                     <w:spacing w:val="-4"/>
                     <w:w w:val="105"/>
                   </w:rPr>
-                  <w:t> </w:t>
+                  <w:t xml:space="preserve"> </w:t>
                 </w:r>
                 <w:r>
                   <w:rPr>
@@ -6258,7 +6666,7 @@
                     <w:spacing w:val="-59"/>
                     <w:w w:val="105"/>
                   </w:rPr>
-                  <w:t> </w:t>
+                  <w:t xml:space="preserve"> </w:t>
                 </w:r>
                 <w:r>
                   <w:rPr>
@@ -6271,7 +6679,7 @@
                     <w:spacing w:val="-2"/>
                     <w:w w:val="105"/>
                   </w:rPr>
-                  <w:t> </w:t>
+                  <w:t xml:space="preserve"> </w:t>
                 </w:r>
                 <w:r>
                   <w:rPr>
@@ -6284,7 +6692,7 @@
                     <w:spacing w:val="-2"/>
                     <w:w w:val="105"/>
                   </w:rPr>
-                  <w:t> </w:t>
+                  <w:t xml:space="preserve"> </w:t>
                 </w:r>
                 <w:r>
                   <w:rPr>
@@ -6297,7 +6705,7 @@
                     <w:spacing w:val="-1"/>
                     <w:w w:val="105"/>
                   </w:rPr>
-                  <w:t> </w:t>
+                  <w:t xml:space="preserve"> </w:t>
                 </w:r>
                 <w:r>
                   <w:rPr>
@@ -6323,7 +6731,7 @@
                     <w:spacing w:val="-6"/>
                     <w:w w:val="105"/>
                   </w:rPr>
-                  <w:t> </w:t>
+                  <w:t xml:space="preserve"> </w:t>
                 </w:r>
                 <w:r>
                   <w:rPr>
@@ -6334,7 +6742,7 @@
               </w:p>
             </w:txbxContent>
           </v:textbox>
-          <w10:wrap type="none"/>
+          <w10:wrap anchorx="page" anchory="page"/>
         </v:shape>
       </w:pict>
     </w:r>
@@ -6343,11 +6751,12 @@
 </file>
 
 <file path=word/numbering.xml><?xml version="1.0" encoding="utf-8"?>
-<w:numbering xmlns:ve="http://schemas.openxmlformats.org/markup-compatibility/2006" xmlns:o="urn:schemas-microsoft-com:office:office" xmlns:r="http://schemas.openxmlformats.org/officeDocument/2006/relationships" xmlns:m="http://schemas.openxmlformats.org/officeDocument/2006/math" xmlns:v="urn:schemas-microsoft-com:vml" xmlns:wp="http://schemas.openxmlformats.org/drawingml/2006/wordprocessingDrawing" xmlns:w10="urn:schemas-microsoft-com:office:word" xmlns:w="http://schemas.openxmlformats.org/wordprocessingml/2006/main" xmlns:wne="http://schemas.microsoft.com/office/word/2006/wordml">
-  <w:abstractNum w:abstractNumId="0">
+<w:numbering xmlns:wpc="http://schemas.microsoft.com/office/word/2010/wordprocessingCanvas" xmlns:cx="http://schemas.microsoft.com/office/drawing/2014/chartex" xmlns:cx1="http://schemas.microsoft.com/office/drawing/2015/9/8/chartex" xmlns:cx2="http://schemas.microsoft.com/office/drawing/2015/10/21/chartex" xmlns:cx3="http://schemas.microsoft.com/office/drawing/2016/5/9/chartex" xmlns:cx4="http://schemas.microsoft.com/office/drawing/2016/5/10/chartex" xmlns:cx5="http://schemas.microsoft.com/office/drawing/2016/5/11/chartex" xmlns:cx6="http://schemas.microsoft.com/office/drawing/2016/5/12/chartex" xmlns:cx7="http://schemas.microsoft.com/office/drawing/2016/5/13/chartex" xmlns:cx8="http://schemas.microsoft.com/office/drawing/2016/5/14/chartex" xmlns:mc="http://schemas.openxmlformats.org/markup-compatibility/2006" xmlns:aink="http://schemas.microsoft.com/office/drawing/2016/ink" xmlns:am3d="http://schemas.microsoft.com/office/drawing/2017/model3d" xmlns:o="urn:schemas-microsoft-com:office:office" xmlns:oel="http://schemas.microsoft.com/office/2019/extlst" xmlns:r="http://schemas.openxmlformats.org/officeDocument/2006/relationships" xmlns:m="http://schemas.openxmlformats.org/officeDocument/2006/math" xmlns:v="urn:schemas-microsoft-com:vml" xmlns:wp14="http://schemas.microsoft.com/office/word/2010/wordprocessingDrawing" xmlns:wp="http://schemas.openxmlformats.org/drawingml/2006/wordprocessingDrawing" xmlns:w10="urn:schemas-microsoft-com:office:word" xmlns:w="http://schemas.openxmlformats.org/wordprocessingml/2006/main" xmlns:w14="http://schemas.microsoft.com/office/word/2010/wordml" xmlns:w15="http://schemas.microsoft.com/office/word/2012/wordml" xmlns:w16cex="http://schemas.microsoft.com/office/word/2018/wordml/cex" xmlns:w16cid="http://schemas.microsoft.com/office/word/2016/wordml/cid" xmlns:w16="http://schemas.microsoft.com/office/word/2018/wordml" xmlns:w16sdtdh="http://schemas.microsoft.com/office/word/2020/wordml/sdtdatahash" xmlns:w16se="http://schemas.microsoft.com/office/word/2015/wordml/symex" xmlns:wpg="http://schemas.microsoft.com/office/word/2010/wordprocessingGroup" xmlns:wpi="http://schemas.microsoft.com/office/word/2010/wordprocessingInk" xmlns:wne="http://schemas.microsoft.com/office/word/2006/wordml" xmlns:wps="http://schemas.microsoft.com/office/word/2010/wordprocessingShape" mc:Ignorable="w14 w15 w16se w16cid w16 w16cex w16sdtdh wp14">
+  <w:abstractNum w:abstractNumId="0" w15:restartNumberingAfterBreak="0">
+    <w:nsid w:val="5FD4254C"/>
     <w:multiLevelType w:val="hybridMultilevel"/>
-    <w:lvl w:ilvl="0">
-      <w:start w:val="0"/>
+    <w:tmpl w:val="30441D1A"/>
+    <w:lvl w:ilvl="0" w:tplc="CA70CA9E">
       <w:numFmt w:val="bullet"/>
       <w:lvlText w:val=""/>
       <w:lvlJc w:val="left"/>
@@ -6355,15 +6764,14 @@
         <w:ind w:left="952" w:hanging="360"/>
       </w:pPr>
       <w:rPr>
-        <w:rFonts w:hint="default" w:ascii="Symbol" w:hAnsi="Symbol" w:eastAsia="Symbol" w:cs="Symbol"/>
+        <w:rFonts w:ascii="Symbol" w:eastAsia="Symbol" w:hAnsi="Symbol" w:cs="Symbol" w:hint="default"/>
         <w:w w:val="102"/>
         <w:sz w:val="21"/>
         <w:szCs w:val="21"/>
         <w:lang w:val="es-ES" w:eastAsia="en-US" w:bidi="ar-SA"/>
       </w:rPr>
     </w:lvl>
-    <w:lvl w:ilvl="1">
-      <w:start w:val="0"/>
+    <w:lvl w:ilvl="1" w:tplc="B146389A">
       <w:numFmt w:val="bullet"/>
       <w:lvlText w:val="•"/>
       <w:lvlJc w:val="left"/>
@@ -6375,8 +6783,7 @@
         <w:lang w:val="es-ES" w:eastAsia="en-US" w:bidi="ar-SA"/>
       </w:rPr>
     </w:lvl>
-    <w:lvl w:ilvl="2">
-      <w:start w:val="0"/>
+    <w:lvl w:ilvl="2" w:tplc="B4EC5F00">
       <w:numFmt w:val="bullet"/>
       <w:lvlText w:val="•"/>
       <w:lvlJc w:val="left"/>
@@ -6388,8 +6795,7 @@
         <w:lang w:val="es-ES" w:eastAsia="en-US" w:bidi="ar-SA"/>
       </w:rPr>
     </w:lvl>
-    <w:lvl w:ilvl="3">
-      <w:start w:val="0"/>
+    <w:lvl w:ilvl="3" w:tplc="08B09EFA">
       <w:numFmt w:val="bullet"/>
       <w:lvlText w:val="•"/>
       <w:lvlJc w:val="left"/>
@@ -6401,8 +6807,7 @@
         <w:lang w:val="es-ES" w:eastAsia="en-US" w:bidi="ar-SA"/>
       </w:rPr>
     </w:lvl>
-    <w:lvl w:ilvl="4">
-      <w:start w:val="0"/>
+    <w:lvl w:ilvl="4" w:tplc="455E9B24">
       <w:numFmt w:val="bullet"/>
       <w:lvlText w:val="•"/>
       <w:lvlJc w:val="left"/>
@@ -6414,8 +6819,7 @@
         <w:lang w:val="es-ES" w:eastAsia="en-US" w:bidi="ar-SA"/>
       </w:rPr>
     </w:lvl>
-    <w:lvl w:ilvl="5">
-      <w:start w:val="0"/>
+    <w:lvl w:ilvl="5" w:tplc="2152C2E4">
       <w:numFmt w:val="bullet"/>
       <w:lvlText w:val="•"/>
       <w:lvlJc w:val="left"/>
@@ -6427,8 +6831,7 @@
         <w:lang w:val="es-ES" w:eastAsia="en-US" w:bidi="ar-SA"/>
       </w:rPr>
     </w:lvl>
-    <w:lvl w:ilvl="6">
-      <w:start w:val="0"/>
+    <w:lvl w:ilvl="6" w:tplc="24D2F4D4">
       <w:numFmt w:val="bullet"/>
       <w:lvlText w:val="•"/>
       <w:lvlJc w:val="left"/>
@@ -6440,8 +6843,7 @@
         <w:lang w:val="es-ES" w:eastAsia="en-US" w:bidi="ar-SA"/>
       </w:rPr>
     </w:lvl>
-    <w:lvl w:ilvl="7">
-      <w:start w:val="0"/>
+    <w:lvl w:ilvl="7" w:tplc="267A92C6">
       <w:numFmt w:val="bullet"/>
       <w:lvlText w:val="•"/>
       <w:lvlJc w:val="left"/>
@@ -6453,8 +6855,7 @@
         <w:lang w:val="es-ES" w:eastAsia="en-US" w:bidi="ar-SA"/>
       </w:rPr>
     </w:lvl>
-    <w:lvl w:ilvl="8">
-      <w:start w:val="0"/>
+    <w:lvl w:ilvl="8" w:tplc="33D00824">
       <w:numFmt w:val="bullet"/>
       <w:lvlText w:val="•"/>
       <w:lvlJc w:val="left"/>
@@ -6467,21 +6868,21 @@
       </w:rPr>
     </w:lvl>
   </w:abstractNum>
-  <w:num w:numId="1">
+  <w:num w:numId="1" w16cid:durableId="1146361239">
     <w:abstractNumId w:val="0"/>
   </w:num>
 </w:numbering>
 </file>
 
 <file path=word/styles.xml><?xml version="1.0" encoding="utf-8"?>
-<w:styles xmlns:r="http://schemas.openxmlformats.org/officeDocument/2006/relationships" xmlns:w="http://schemas.openxmlformats.org/wordprocessingml/2006/main">
+<w:styles xmlns:mc="http://schemas.openxmlformats.org/markup-compatibility/2006" xmlns:r="http://schemas.openxmlformats.org/officeDocument/2006/relationships" xmlns:w="http://schemas.openxmlformats.org/wordprocessingml/2006/main" xmlns:w14="http://schemas.microsoft.com/office/word/2010/wordml" xmlns:w15="http://schemas.microsoft.com/office/word/2012/wordml" xmlns:w16cex="http://schemas.microsoft.com/office/word/2018/wordml/cex" xmlns:w16cid="http://schemas.microsoft.com/office/word/2016/wordml/cid" xmlns:w16="http://schemas.microsoft.com/office/word/2018/wordml" xmlns:w16sdtdh="http://schemas.microsoft.com/office/word/2020/wordml/sdtdatahash" xmlns:w16se="http://schemas.microsoft.com/office/word/2015/wordml/symex" mc:Ignorable="w14 w15 w16se w16cid w16 w16cex w16sdtdh">
   <w:docDefaults>
     <w:rPrDefault>
       <w:rPr>
-        <w:rFonts w:cstheme="minorBidi" w:hAnsiTheme="minorHAnsi" w:eastAsiaTheme="minorHAnsi" w:asciiTheme="minorHAnsi"/>
+        <w:rFonts w:asciiTheme="minorHAnsi" w:eastAsiaTheme="minorHAnsi" w:hAnsiTheme="minorHAnsi" w:cstheme="minorBidi"/>
         <w:sz w:val="22"/>
         <w:szCs w:val="22"/>
-        <w:lang w:val="en-US" w:bidi="ar-SA" w:eastAsia="en-US"/>
+        <w:lang w:val="en-US" w:eastAsia="en-US" w:bidi="ar-SA"/>
       </w:rPr>
     </w:rPrDefault>
     <w:pPrDefault>
@@ -6489,84 +6890,452 @@
         <w:widowControl w:val="0"/>
         <w:autoSpaceDE w:val="0"/>
         <w:autoSpaceDN w:val="0"/>
-        <w:spacing w:lineRule="auto" w:line="240" w:before="0" w:after="0"/>
-        <w:ind w:left="0" w:right="0"/>
-        <w:jc w:val="left"/>
       </w:pPr>
     </w:pPrDefault>
   </w:docDefaults>
-  <w:style w:styleId="DefaultParagraphFont" w:default="1" w:type="character">
+  <w:latentStyles w:defLockedState="0" w:defUIPriority="99" w:defSemiHidden="0" w:defUnhideWhenUsed="0" w:defQFormat="0" w:count="376">
+    <w:lsdException w:name="Normal" w:uiPriority="0" w:qFormat="1"/>
+    <w:lsdException w:name="heading 1" w:uiPriority="9" w:qFormat="1"/>
+    <w:lsdException w:name="heading 2" w:semiHidden="1" w:uiPriority="9" w:unhideWhenUsed="1" w:qFormat="1"/>
+    <w:lsdException w:name="heading 3" w:semiHidden="1" w:uiPriority="9" w:unhideWhenUsed="1" w:qFormat="1"/>
+    <w:lsdException w:name="heading 4" w:semiHidden="1" w:uiPriority="9" w:unhideWhenUsed="1" w:qFormat="1"/>
+    <w:lsdException w:name="heading 5" w:semiHidden="1" w:uiPriority="9" w:unhideWhenUsed="1" w:qFormat="1"/>
+    <w:lsdException w:name="heading 6" w:semiHidden="1" w:uiPriority="9" w:unhideWhenUsed="1" w:qFormat="1"/>
+    <w:lsdException w:name="heading 7" w:semiHidden="1" w:uiPriority="9" w:unhideWhenUsed="1" w:qFormat="1"/>
+    <w:lsdException w:name="heading 8" w:semiHidden="1" w:uiPriority="9" w:unhideWhenUsed="1" w:qFormat="1"/>
+    <w:lsdException w:name="heading 9" w:semiHidden="1" w:uiPriority="9" w:unhideWhenUsed="1" w:qFormat="1"/>
+    <w:lsdException w:name="index 1" w:semiHidden="1" w:unhideWhenUsed="1"/>
+    <w:lsdException w:name="index 2" w:semiHidden="1" w:unhideWhenUsed="1"/>
+    <w:lsdException w:name="index 3" w:semiHidden="1" w:unhideWhenUsed="1"/>
+    <w:lsdException w:name="index 4" w:semiHidden="1" w:unhideWhenUsed="1"/>
+    <w:lsdException w:name="index 5" w:semiHidden="1" w:unhideWhenUsed="1"/>
+    <w:lsdException w:name="index 6" w:semiHidden="1" w:unhideWhenUsed="1"/>
+    <w:lsdException w:name="index 7" w:semiHidden="1" w:unhideWhenUsed="1"/>
+    <w:lsdException w:name="index 8" w:semiHidden="1" w:unhideWhenUsed="1"/>
+    <w:lsdException w:name="index 9" w:semiHidden="1" w:unhideWhenUsed="1"/>
+    <w:lsdException w:name="toc 1" w:semiHidden="1" w:uiPriority="39" w:unhideWhenUsed="1"/>
+    <w:lsdException w:name="toc 2" w:semiHidden="1" w:uiPriority="39" w:unhideWhenUsed="1"/>
+    <w:lsdException w:name="toc 3" w:semiHidden="1" w:uiPriority="39" w:unhideWhenUsed="1"/>
+    <w:lsdException w:name="toc 4" w:semiHidden="1" w:uiPriority="39" w:unhideWhenUsed="1"/>
+    <w:lsdException w:name="toc 5" w:semiHidden="1" w:uiPriority="39" w:unhideWhenUsed="1"/>
+    <w:lsdException w:name="toc 6" w:semiHidden="1" w:uiPriority="39" w:unhideWhenUsed="1"/>
+    <w:lsdException w:name="toc 7" w:semiHidden="1" w:uiPriority="39" w:unhideWhenUsed="1"/>
+    <w:lsdException w:name="toc 8" w:semiHidden="1" w:uiPriority="39" w:unhideWhenUsed="1"/>
+    <w:lsdException w:name="toc 9" w:semiHidden="1" w:uiPriority="39" w:unhideWhenUsed="1"/>
+    <w:lsdException w:name="Normal Indent" w:semiHidden="1" w:unhideWhenUsed="1"/>
+    <w:lsdException w:name="footnote text" w:semiHidden="1" w:unhideWhenUsed="1"/>
+    <w:lsdException w:name="annotation text" w:semiHidden="1" w:unhideWhenUsed="1"/>
+    <w:lsdException w:name="header" w:semiHidden="1" w:unhideWhenUsed="1"/>
+    <w:lsdException w:name="footer" w:semiHidden="1" w:unhideWhenUsed="1"/>
+    <w:lsdException w:name="index heading" w:semiHidden="1" w:unhideWhenUsed="1"/>
+    <w:lsdException w:name="caption" w:semiHidden="1" w:uiPriority="35" w:unhideWhenUsed="1" w:qFormat="1"/>
+    <w:lsdException w:name="table of figures" w:semiHidden="1" w:unhideWhenUsed="1"/>
+    <w:lsdException w:name="envelope address" w:semiHidden="1" w:unhideWhenUsed="1"/>
+    <w:lsdException w:name="envelope return" w:semiHidden="1" w:unhideWhenUsed="1"/>
+    <w:lsdException w:name="footnote reference" w:semiHidden="1" w:unhideWhenUsed="1"/>
+    <w:lsdException w:name="annotation reference" w:semiHidden="1" w:unhideWhenUsed="1"/>
+    <w:lsdException w:name="line number" w:semiHidden="1" w:unhideWhenUsed="1"/>
+    <w:lsdException w:name="page number" w:semiHidden="1" w:unhideWhenUsed="1"/>
+    <w:lsdException w:name="endnote reference" w:semiHidden="1" w:unhideWhenUsed="1"/>
+    <w:lsdException w:name="endnote text" w:semiHidden="1" w:unhideWhenUsed="1"/>
+    <w:lsdException w:name="table of authorities" w:semiHidden="1" w:unhideWhenUsed="1"/>
+    <w:lsdException w:name="macro" w:semiHidden="1" w:unhideWhenUsed="1"/>
+    <w:lsdException w:name="toa heading" w:semiHidden="1" w:unhideWhenUsed="1"/>
+    <w:lsdException w:name="List" w:semiHidden="1" w:unhideWhenUsed="1"/>
+    <w:lsdException w:name="List Bullet" w:semiHidden="1" w:unhideWhenUsed="1"/>
+    <w:lsdException w:name="List Number" w:semiHidden="1" w:unhideWhenUsed="1"/>
+    <w:lsdException w:name="List 2" w:semiHidden="1" w:unhideWhenUsed="1"/>
+    <w:lsdException w:name="List 3" w:semiHidden="1" w:unhideWhenUsed="1"/>
+    <w:lsdException w:name="List 4" w:semiHidden="1" w:unhideWhenUsed="1"/>
+    <w:lsdException w:name="List 5" w:semiHidden="1" w:unhideWhenUsed="1"/>
+    <w:lsdException w:name="List Bullet 2" w:semiHidden="1" w:unhideWhenUsed="1"/>
+    <w:lsdException w:name="List Bullet 3" w:semiHidden="1" w:unhideWhenUsed="1"/>
+    <w:lsdException w:name="List Bullet 4" w:semiHidden="1" w:unhideWhenUsed="1"/>
+    <w:lsdException w:name="List Bullet 5" w:semiHidden="1" w:unhideWhenUsed="1"/>
+    <w:lsdException w:name="List Number 2" w:semiHidden="1" w:unhideWhenUsed="1"/>
+    <w:lsdException w:name="List Number 3" w:semiHidden="1" w:unhideWhenUsed="1"/>
+    <w:lsdException w:name="List Number 4" w:semiHidden="1" w:unhideWhenUsed="1"/>
+    <w:lsdException w:name="List Number 5" w:semiHidden="1" w:unhideWhenUsed="1"/>
+    <w:lsdException w:name="Title" w:uiPriority="10" w:qFormat="1"/>
+    <w:lsdException w:name="Closing" w:semiHidden="1" w:unhideWhenUsed="1"/>
+    <w:lsdException w:name="Signature" w:semiHidden="1" w:unhideWhenUsed="1"/>
+    <w:lsdException w:name="Default Paragraph Font" w:semiHidden="1" w:uiPriority="1" w:unhideWhenUsed="1"/>
+    <w:lsdException w:name="Body Text" w:semiHidden="1" w:unhideWhenUsed="1"/>
+    <w:lsdException w:name="Body Text Indent" w:semiHidden="1" w:unhideWhenUsed="1"/>
+    <w:lsdException w:name="List Continue" w:semiHidden="1" w:unhideWhenUsed="1"/>
+    <w:lsdException w:name="List Continue 2" w:semiHidden="1" w:unhideWhenUsed="1"/>
+    <w:lsdException w:name="List Continue 3" w:semiHidden="1" w:unhideWhenUsed="1"/>
+    <w:lsdException w:name="List Continue 4" w:semiHidden="1" w:unhideWhenUsed="1"/>
+    <w:lsdException w:name="List Continue 5" w:semiHidden="1" w:unhideWhenUsed="1"/>
+    <w:lsdException w:name="Message Header" w:semiHidden="1" w:unhideWhenUsed="1"/>
+    <w:lsdException w:name="Subtitle" w:uiPriority="11" w:qFormat="1"/>
+    <w:lsdException w:name="Salutation" w:semiHidden="1" w:unhideWhenUsed="1"/>
+    <w:lsdException w:name="Date" w:semiHidden="1" w:unhideWhenUsed="1"/>
+    <w:lsdException w:name="Body Text First Indent" w:semiHidden="1" w:unhideWhenUsed="1"/>
+    <w:lsdException w:name="Body Text First Indent 2" w:semiHidden="1" w:unhideWhenUsed="1"/>
+    <w:lsdException w:name="Note Heading" w:semiHidden="1" w:unhideWhenUsed="1"/>
+    <w:lsdException w:name="Body Text 2" w:semiHidden="1" w:unhideWhenUsed="1"/>
+    <w:lsdException w:name="Body Text 3" w:semiHidden="1" w:unhideWhenUsed="1"/>
+    <w:lsdException w:name="Body Text Indent 2" w:semiHidden="1" w:unhideWhenUsed="1"/>
+    <w:lsdException w:name="Body Text Indent 3" w:semiHidden="1" w:unhideWhenUsed="1"/>
+    <w:lsdException w:name="Block Text" w:semiHidden="1" w:unhideWhenUsed="1"/>
+    <w:lsdException w:name="Hyperlink" w:semiHidden="1" w:unhideWhenUsed="1"/>
+    <w:lsdException w:name="FollowedHyperlink" w:semiHidden="1" w:unhideWhenUsed="1"/>
+    <w:lsdException w:name="Strong" w:uiPriority="22" w:qFormat="1"/>
+    <w:lsdException w:name="Emphasis" w:uiPriority="20" w:qFormat="1"/>
+    <w:lsdException w:name="Document Map" w:semiHidden="1" w:unhideWhenUsed="1"/>
+    <w:lsdException w:name="Plain Text" w:semiHidden="1" w:unhideWhenUsed="1"/>
+    <w:lsdException w:name="E-mail Signature" w:semiHidden="1" w:unhideWhenUsed="1"/>
+    <w:lsdException w:name="HTML Top of Form" w:semiHidden="1" w:unhideWhenUsed="1"/>
+    <w:lsdException w:name="HTML Bottom of Form" w:semiHidden="1" w:unhideWhenUsed="1"/>
+    <w:lsdException w:name="Normal (Web)" w:semiHidden="1" w:unhideWhenUsed="1"/>
+    <w:lsdException w:name="HTML Acronym" w:semiHidden="1" w:unhideWhenUsed="1"/>
+    <w:lsdException w:name="HTML Address" w:semiHidden="1" w:unhideWhenUsed="1"/>
+    <w:lsdException w:name="HTML Cite" w:semiHidden="1" w:unhideWhenUsed="1"/>
+    <w:lsdException w:name="HTML Code" w:semiHidden="1" w:unhideWhenUsed="1"/>
+    <w:lsdException w:name="HTML Definition" w:semiHidden="1" w:unhideWhenUsed="1"/>
+    <w:lsdException w:name="HTML Keyboard" w:semiHidden="1" w:unhideWhenUsed="1"/>
+    <w:lsdException w:name="HTML Preformatted" w:semiHidden="1" w:unhideWhenUsed="1"/>
+    <w:lsdException w:name="HTML Sample" w:semiHidden="1" w:unhideWhenUsed="1"/>
+    <w:lsdException w:name="HTML Typewriter" w:semiHidden="1" w:unhideWhenUsed="1"/>
+    <w:lsdException w:name="HTML Variable" w:semiHidden="1" w:unhideWhenUsed="1"/>
+    <w:lsdException w:name="Normal Table" w:semiHidden="1" w:unhideWhenUsed="1"/>
+    <w:lsdException w:name="annotation subject" w:semiHidden="1" w:unhideWhenUsed="1"/>
+    <w:lsdException w:name="No List" w:semiHidden="1" w:unhideWhenUsed="1"/>
+    <w:lsdException w:name="Outline List 1" w:semiHidden="1" w:unhideWhenUsed="1"/>
+    <w:lsdException w:name="Outline List 2" w:semiHidden="1" w:unhideWhenUsed="1"/>
+    <w:lsdException w:name="Outline List 3" w:semiHidden="1" w:unhideWhenUsed="1"/>
+    <w:lsdException w:name="Table Simple 1" w:semiHidden="1" w:unhideWhenUsed="1"/>
+    <w:lsdException w:name="Table Simple 2" w:semiHidden="1" w:unhideWhenUsed="1"/>
+    <w:lsdException w:name="Table Simple 3" w:semiHidden="1" w:unhideWhenUsed="1"/>
+    <w:lsdException w:name="Table Classic 1" w:semiHidden="1" w:unhideWhenUsed="1"/>
+    <w:lsdException w:name="Table Classic 2" w:semiHidden="1" w:unhideWhenUsed="1"/>
+    <w:lsdException w:name="Table Classic 3" w:semiHidden="1" w:unhideWhenUsed="1"/>
+    <w:lsdException w:name="Table Classic 4" w:semiHidden="1" w:unhideWhenUsed="1"/>
+    <w:lsdException w:name="Table Colorful 1" w:semiHidden="1" w:unhideWhenUsed="1"/>
+    <w:lsdException w:name="Table Colorful 2" w:semiHidden="1" w:unhideWhenUsed="1"/>
+    <w:lsdException w:name="Table Colorful 3" w:semiHidden="1" w:unhideWhenUsed="1"/>
+    <w:lsdException w:name="Table Columns 1" w:semiHidden="1" w:unhideWhenUsed="1"/>
+    <w:lsdException w:name="Table Columns 2" w:semiHidden="1" w:unhideWhenUsed="1"/>
+    <w:lsdException w:name="Table Columns 3" w:semiHidden="1" w:unhideWhenUsed="1"/>
+    <w:lsdException w:name="Table Columns 4" w:semiHidden="1" w:unhideWhenUsed="1"/>
+    <w:lsdException w:name="Table Columns 5" w:semiHidden="1" w:unhideWhenUsed="1"/>
+    <w:lsdException w:name="Table Grid 1" w:semiHidden="1" w:unhideWhenUsed="1"/>
+    <w:lsdException w:name="Table Grid 2" w:semiHidden="1" w:unhideWhenUsed="1"/>
+    <w:lsdException w:name="Table Grid 3" w:semiHidden="1" w:unhideWhenUsed="1"/>
+    <w:lsdException w:name="Table Grid 4" w:semiHidden="1" w:unhideWhenUsed="1"/>
+    <w:lsdException w:name="Table Grid 5" w:semiHidden="1" w:unhideWhenUsed="1"/>
+    <w:lsdException w:name="Table Grid 6" w:semiHidden="1" w:unhideWhenUsed="1"/>
+    <w:lsdException w:name="Table Grid 7" w:semiHidden="1" w:unhideWhenUsed="1"/>
+    <w:lsdException w:name="Table Grid 8" w:semiHidden="1" w:unhideWhenUsed="1"/>
+    <w:lsdException w:name="Table List 1" w:semiHidden="1" w:unhideWhenUsed="1"/>
+    <w:lsdException w:name="Table List 2" w:semiHidden="1" w:unhideWhenUsed="1"/>
+    <w:lsdException w:name="Table List 3" w:semiHidden="1" w:unhideWhenUsed="1"/>
+    <w:lsdException w:name="Table List 4" w:semiHidden="1" w:unhideWhenUsed="1"/>
+    <w:lsdException w:name="Table List 5" w:semiHidden="1" w:unhideWhenUsed="1"/>
+    <w:lsdException w:name="Table List 6" w:semiHidden="1" w:unhideWhenUsed="1"/>
+    <w:lsdException w:name="Table List 7" w:semiHidden="1" w:unhideWhenUsed="1"/>
+    <w:lsdException w:name="Table List 8" w:semiHidden="1" w:unhideWhenUsed="1"/>
+    <w:lsdException w:name="Table 3D effects 1" w:semiHidden="1" w:unhideWhenUsed="1"/>
+    <w:lsdException w:name="Table 3D effects 2" w:semiHidden="1" w:unhideWhenUsed="1"/>
+    <w:lsdException w:name="Table 3D effects 3" w:semiHidden="1" w:unhideWhenUsed="1"/>
+    <w:lsdException w:name="Table Contemporary" w:semiHidden="1" w:unhideWhenUsed="1"/>
+    <w:lsdException w:name="Table Elegant" w:semiHidden="1" w:unhideWhenUsed="1"/>
+    <w:lsdException w:name="Table Professional" w:semiHidden="1" w:unhideWhenUsed="1"/>
+    <w:lsdException w:name="Table Subtle 1" w:semiHidden="1" w:unhideWhenUsed="1"/>
+    <w:lsdException w:name="Table Subtle 2" w:semiHidden="1" w:unhideWhenUsed="1"/>
+    <w:lsdException w:name="Table Web 1" w:semiHidden="1" w:unhideWhenUsed="1"/>
+    <w:lsdException w:name="Table Web 2" w:semiHidden="1" w:unhideWhenUsed="1"/>
+    <w:lsdException w:name="Table Web 3" w:semiHidden="1" w:unhideWhenUsed="1"/>
+    <w:lsdException w:name="Balloon Text" w:semiHidden="1" w:unhideWhenUsed="1"/>
+    <w:lsdException w:name="Table Grid" w:uiPriority="39"/>
+    <w:lsdException w:name="Table Theme" w:semiHidden="1" w:unhideWhenUsed="1"/>
+    <w:lsdException w:name="Placeholder Text" w:semiHidden="1"/>
+    <w:lsdException w:name="No Spacing" w:uiPriority="1" w:qFormat="1"/>
+    <w:lsdException w:name="Light Shading" w:uiPriority="60"/>
+    <w:lsdException w:name="Light List" w:uiPriority="61"/>
+    <w:lsdException w:name="Light Grid" w:uiPriority="62"/>
+    <w:lsdException w:name="Medium Shading 1" w:uiPriority="63"/>
+    <w:lsdException w:name="Medium Shading 2" w:uiPriority="64"/>
+    <w:lsdException w:name="Medium List 1" w:uiPriority="65"/>
+    <w:lsdException w:name="Medium List 2" w:uiPriority="66"/>
+    <w:lsdException w:name="Medium Grid 1" w:uiPriority="67"/>
+    <w:lsdException w:name="Medium Grid 2" w:uiPriority="68"/>
+    <w:lsdException w:name="Medium Grid 3" w:uiPriority="69"/>
+    <w:lsdException w:name="Dark List" w:uiPriority="70"/>
+    <w:lsdException w:name="Colorful Shading" w:uiPriority="71"/>
+    <w:lsdException w:name="Colorful List" w:uiPriority="72"/>
+    <w:lsdException w:name="Colorful Grid" w:uiPriority="73"/>
+    <w:lsdException w:name="Light Shading Accent 1" w:uiPriority="60"/>
+    <w:lsdException w:name="Light List Accent 1" w:uiPriority="61"/>
+    <w:lsdException w:name="Light Grid Accent 1" w:uiPriority="62"/>
+    <w:lsdException w:name="Medium Shading 1 Accent 1" w:uiPriority="63"/>
+    <w:lsdException w:name="Medium Shading 2 Accent 1" w:uiPriority="64"/>
+    <w:lsdException w:name="Medium List 1 Accent 1" w:uiPriority="65"/>
+    <w:lsdException w:name="Revision" w:semiHidden="1"/>
+    <w:lsdException w:name="List Paragraph" w:uiPriority="34" w:qFormat="1"/>
+    <w:lsdException w:name="Quote" w:uiPriority="29" w:qFormat="1"/>
+    <w:lsdException w:name="Intense Quote" w:uiPriority="30" w:qFormat="1"/>
+    <w:lsdException w:name="Medium List 2 Accent 1" w:uiPriority="66"/>
+    <w:lsdException w:name="Medium Grid 1 Accent 1" w:uiPriority="67"/>
+    <w:lsdException w:name="Medium Grid 2 Accent 1" w:uiPriority="68"/>
+    <w:lsdException w:name="Medium Grid 3 Accent 1" w:uiPriority="69"/>
+    <w:lsdException w:name="Dark List Accent 1" w:uiPriority="70"/>
+    <w:lsdException w:name="Colorful Shading Accent 1" w:uiPriority="71"/>
+    <w:lsdException w:name="Colorful List Accent 1" w:uiPriority="72"/>
+    <w:lsdException w:name="Colorful Grid Accent 1" w:uiPriority="73"/>
+    <w:lsdException w:name="Light Shading Accent 2" w:uiPriority="60"/>
+    <w:lsdException w:name="Light List Accent 2" w:uiPriority="61"/>
+    <w:lsdException w:name="Light Grid Accent 2" w:uiPriority="62"/>
+    <w:lsdException w:name="Medium Shading 1 Accent 2" w:uiPriority="63"/>
+    <w:lsdException w:name="Medium Shading 2 Accent 2" w:uiPriority="64"/>
+    <w:lsdException w:name="Medium List 1 Accent 2" w:uiPriority="65"/>
+    <w:lsdException w:name="Medium List 2 Accent 2" w:uiPriority="66"/>
+    <w:lsdException w:name="Medium Grid 1 Accent 2" w:uiPriority="67"/>
+    <w:lsdException w:name="Medium Grid 2 Accent 2" w:uiPriority="68"/>
+    <w:lsdException w:name="Medium Grid 3 Accent 2" w:uiPriority="69"/>
+    <w:lsdException w:name="Dark List Accent 2" w:uiPriority="70"/>
+    <w:lsdException w:name="Colorful Shading Accent 2" w:uiPriority="71"/>
+    <w:lsdException w:name="Colorful List Accent 2" w:uiPriority="72"/>
+    <w:lsdException w:name="Colorful Grid Accent 2" w:uiPriority="73"/>
+    <w:lsdException w:name="Light Shading Accent 3" w:uiPriority="60"/>
+    <w:lsdException w:name="Light List Accent 3" w:uiPriority="61"/>
+    <w:lsdException w:name="Light Grid Accent 3" w:uiPriority="62"/>
+    <w:lsdException w:name="Medium Shading 1 Accent 3" w:uiPriority="63"/>
+    <w:lsdException w:name="Medium Shading 2 Accent 3" w:uiPriority="64"/>
+    <w:lsdException w:name="Medium List 1 Accent 3" w:uiPriority="65"/>
+    <w:lsdException w:name="Medium List 2 Accent 3" w:uiPriority="66"/>
+    <w:lsdException w:name="Medium Grid 1 Accent 3" w:uiPriority="67"/>
+    <w:lsdException w:name="Medium Grid 2 Accent 3" w:uiPriority="68"/>
+    <w:lsdException w:name="Medium Grid 3 Accent 3" w:uiPriority="69"/>
+    <w:lsdException w:name="Dark List Accent 3" w:uiPriority="70"/>
+    <w:lsdException w:name="Colorful Shading Accent 3" w:uiPriority="71"/>
+    <w:lsdException w:name="Colorful List Accent 3" w:uiPriority="72"/>
+    <w:lsdException w:name="Colorful Grid Accent 3" w:uiPriority="73"/>
+    <w:lsdException w:name="Light Shading Accent 4" w:uiPriority="60"/>
+    <w:lsdException w:name="Light List Accent 4" w:uiPriority="61"/>
+    <w:lsdException w:name="Light Grid Accent 4" w:uiPriority="62"/>
+    <w:lsdException w:name="Medium Shading 1 Accent 4" w:uiPriority="63"/>
+    <w:lsdException w:name="Medium Shading 2 Accent 4" w:uiPriority="64"/>
+    <w:lsdException w:name="Medium List 1 Accent 4" w:uiPriority="65"/>
+    <w:lsdException w:name="Medium List 2 Accent 4" w:uiPriority="66"/>
+    <w:lsdException w:name="Medium Grid 1 Accent 4" w:uiPriority="67"/>
+    <w:lsdException w:name="Medium Grid 2 Accent 4" w:uiPriority="68"/>
+    <w:lsdException w:name="Medium Grid 3 Accent 4" w:uiPriority="69"/>
+    <w:lsdException w:name="Dark List Accent 4" w:uiPriority="70"/>
+    <w:lsdException w:name="Colorful Shading Accent 4" w:uiPriority="71"/>
+    <w:lsdException w:name="Colorful List Accent 4" w:uiPriority="72"/>
+    <w:lsdException w:name="Colorful Grid Accent 4" w:uiPriority="73"/>
+    <w:lsdException w:name="Light Shading Accent 5" w:uiPriority="60"/>
+    <w:lsdException w:name="Light List Accent 5" w:uiPriority="61"/>
+    <w:lsdException w:name="Light Grid Accent 5" w:uiPriority="62"/>
+    <w:lsdException w:name="Medium Shading 1 Accent 5" w:uiPriority="63"/>
+    <w:lsdException w:name="Medium Shading 2 Accent 5" w:uiPriority="64"/>
+    <w:lsdException w:name="Medium List 1 Accent 5" w:uiPriority="65"/>
+    <w:lsdException w:name="Medium List 2 Accent 5" w:uiPriority="66"/>
+    <w:lsdException w:name="Medium Grid 1 Accent 5" w:uiPriority="67"/>
+    <w:lsdException w:name="Medium Grid 2 Accent 5" w:uiPriority="68"/>
+    <w:lsdException w:name="Medium Grid 3 Accent 5" w:uiPriority="69"/>
+    <w:lsdException w:name="Dark List Accent 5" w:uiPriority="70"/>
+    <w:lsdException w:name="Colorful Shading Accent 5" w:uiPriority="71"/>
+    <w:lsdException w:name="Colorful List Accent 5" w:uiPriority="72"/>
+    <w:lsdException w:name="Colorful Grid Accent 5" w:uiPriority="73"/>
+    <w:lsdException w:name="Light Shading Accent 6" w:uiPriority="60"/>
+    <w:lsdException w:name="Light List Accent 6" w:uiPriority="61"/>
+    <w:lsdException w:name="Light Grid Accent 6" w:uiPriority="62"/>
+    <w:lsdException w:name="Medium Shading 1 Accent 6" w:uiPriority="63"/>
+    <w:lsdException w:name="Medium Shading 2 Accent 6" w:uiPriority="64"/>
+    <w:lsdException w:name="Medium List 1 Accent 6" w:uiPriority="65"/>
+    <w:lsdException w:name="Medium List 2 Accent 6" w:uiPriority="66"/>
+    <w:lsdException w:name="Medium Grid 1 Accent 6" w:uiPriority="67"/>
+    <w:lsdException w:name="Medium Grid 2 Accent 6" w:uiPriority="68"/>
+    <w:lsdException w:name="Medium Grid 3 Accent 6" w:uiPriority="69"/>
+    <w:lsdException w:name="Dark List Accent 6" w:uiPriority="70"/>
+    <w:lsdException w:name="Colorful Shading Accent 6" w:uiPriority="71"/>
+    <w:lsdException w:name="Colorful List Accent 6" w:uiPriority="72"/>
+    <w:lsdException w:name="Colorful Grid Accent 6" w:uiPriority="73"/>
+    <w:lsdException w:name="Subtle Emphasis" w:uiPriority="19" w:qFormat="1"/>
+    <w:lsdException w:name="Intense Emphasis" w:uiPriority="21" w:qFormat="1"/>
+    <w:lsdException w:name="Subtle Reference" w:uiPriority="31" w:qFormat="1"/>
+    <w:lsdException w:name="Intense Reference" w:uiPriority="32" w:qFormat="1"/>
+    <w:lsdException w:name="Book Title" w:uiPriority="33" w:qFormat="1"/>
+    <w:lsdException w:name="Bibliography" w:semiHidden="1" w:uiPriority="37" w:unhideWhenUsed="1"/>
+    <w:lsdException w:name="TOC Heading" w:semiHidden="1" w:uiPriority="39" w:unhideWhenUsed="1" w:qFormat="1"/>
+    <w:lsdException w:name="Plain Table 1" w:uiPriority="41"/>
+    <w:lsdException w:name="Plain Table 2" w:uiPriority="42"/>
+    <w:lsdException w:name="Plain Table 3" w:uiPriority="43"/>
+    <w:lsdException w:name="Plain Table 4" w:uiPriority="44"/>
+    <w:lsdException w:name="Plain Table 5" w:uiPriority="45"/>
+    <w:lsdException w:name="Grid Table Light" w:uiPriority="40"/>
+    <w:lsdException w:name="Grid Table 1 Light" w:uiPriority="46"/>
+    <w:lsdException w:name="Grid Table 2" w:uiPriority="47"/>
+    <w:lsdException w:name="Grid Table 3" w:uiPriority="48"/>
+    <w:lsdException w:name="Grid Table 4" w:uiPriority="49"/>
+    <w:lsdException w:name="Grid Table 5 Dark" w:uiPriority="50"/>
+    <w:lsdException w:name="Grid Table 6 Colorful" w:uiPriority="51"/>
+    <w:lsdException w:name="Grid Table 7 Colorful" w:uiPriority="52"/>
+    <w:lsdException w:name="Grid Table 1 Light Accent 1" w:uiPriority="46"/>
+    <w:lsdException w:name="Grid Table 2 Accent 1" w:uiPriority="47"/>
+    <w:lsdException w:name="Grid Table 3 Accent 1" w:uiPriority="48"/>
+    <w:lsdException w:name="Grid Table 4 Accent 1" w:uiPriority="49"/>
+    <w:lsdException w:name="Grid Table 5 Dark Accent 1" w:uiPriority="50"/>
+    <w:lsdException w:name="Grid Table 6 Colorful Accent 1" w:uiPriority="51"/>
+    <w:lsdException w:name="Grid Table 7 Colorful Accent 1" w:uiPriority="52"/>
+    <w:lsdException w:name="Grid Table 1 Light Accent 2" w:uiPriority="46"/>
+    <w:lsdException w:name="Grid Table 2 Accent 2" w:uiPriority="47"/>
+    <w:lsdException w:name="Grid Table 3 Accent 2" w:uiPriority="48"/>
+    <w:lsdException w:name="Grid Table 4 Accent 2" w:uiPriority="49"/>
+    <w:lsdException w:name="Grid Table 5 Dark Accent 2" w:uiPriority="50"/>
+    <w:lsdException w:name="Grid Table 6 Colorful Accent 2" w:uiPriority="51"/>
+    <w:lsdException w:name="Grid Table 7 Colorful Accent 2" w:uiPriority="52"/>
+    <w:lsdException w:name="Grid Table 1 Light Accent 3" w:uiPriority="46"/>
+    <w:lsdException w:name="Grid Table 2 Accent 3" w:uiPriority="47"/>
+    <w:lsdException w:name="Grid Table 3 Accent 3" w:uiPriority="48"/>
+    <w:lsdException w:name="Grid Table 4 Accent 3" w:uiPriority="49"/>
+    <w:lsdException w:name="Grid Table 5 Dark Accent 3" w:uiPriority="50"/>
+    <w:lsdException w:name="Grid Table 6 Colorful Accent 3" w:uiPriority="51"/>
+    <w:lsdException w:name="Grid Table 7 Colorful Accent 3" w:uiPriority="52"/>
+    <w:lsdException w:name="Grid Table 1 Light Accent 4" w:uiPriority="46"/>
+    <w:lsdException w:name="Grid Table 2 Accent 4" w:uiPriority="47"/>
+    <w:lsdException w:name="Grid Table 3 Accent 4" w:uiPriority="48"/>
+    <w:lsdException w:name="Grid Table 4 Accent 4" w:uiPriority="49"/>
+    <w:lsdException w:name="Grid Table 5 Dark Accent 4" w:uiPriority="50"/>
+    <w:lsdException w:name="Grid Table 6 Colorful Accent 4" w:uiPriority="51"/>
+    <w:lsdException w:name="Grid Table 7 Colorful Accent 4" w:uiPriority="52"/>
+    <w:lsdException w:name="Grid Table 1 Light Accent 5" w:uiPriority="46"/>
+    <w:lsdException w:name="Grid Table 2 Accent 5" w:uiPriority="47"/>
+    <w:lsdException w:name="Grid Table 3 Accent 5" w:uiPriority="48"/>
+    <w:lsdException w:name="Grid Table 4 Accent 5" w:uiPriority="49"/>
+    <w:lsdException w:name="Grid Table 5 Dark Accent 5" w:uiPriority="50"/>
+    <w:lsdException w:name="Grid Table 6 Colorful Accent 5" w:uiPriority="51"/>
+    <w:lsdException w:name="Grid Table 7 Colorful Accent 5" w:uiPriority="52"/>
+    <w:lsdException w:name="Grid Table 1 Light Accent 6" w:uiPriority="46"/>
+    <w:lsdException w:name="Grid Table 2 Accent 6" w:uiPriority="47"/>
+    <w:lsdException w:name="Grid Table 3 Accent 6" w:uiPriority="48"/>
+    <w:lsdException w:name="Grid Table 4 Accent 6" w:uiPriority="49"/>
+    <w:lsdException w:name="Grid Table 5 Dark Accent 6" w:uiPriority="50"/>
+    <w:lsdException w:name="Grid Table 6 Colorful Accent 6" w:uiPriority="51"/>
+    <w:lsdException w:name="Grid Table 7 Colorful Accent 6" w:uiPriority="52"/>
+    <w:lsdException w:name="List Table 1 Light" w:uiPriority="46"/>
+    <w:lsdException w:name="List Table 2" w:uiPriority="47"/>
+    <w:lsdException w:name="List Table 3" w:uiPriority="48"/>
+    <w:lsdException w:name="List Table 4" w:uiPriority="49"/>
+    <w:lsdException w:name="List Table 5 Dark" w:uiPriority="50"/>
+    <w:lsdException w:name="List Table 6 Colorful" w:uiPriority="51"/>
+    <w:lsdException w:name="List Table 7 Colorful" w:uiPriority="52"/>
+    <w:lsdException w:name="List Table 1 Light Accent 1" w:uiPriority="46"/>
+    <w:lsdException w:name="List Table 2 Accent 1" w:uiPriority="47"/>
+    <w:lsdException w:name="List Table 3 Accent 1" w:uiPriority="48"/>
+    <w:lsdException w:name="List Table 4 Accent 1" w:uiPriority="49"/>
+    <w:lsdException w:name="List Table 5 Dark Accent 1" w:uiPriority="50"/>
+    <w:lsdException w:name="List Table 6 Colorful Accent 1" w:uiPriority="51"/>
+    <w:lsdException w:name="List Table 7 Colorful Accent 1" w:uiPriority="52"/>
+    <w:lsdException w:name="List Table 1 Light Accent 2" w:uiPriority="46"/>
+    <w:lsdException w:name="List Table 2 Accent 2" w:uiPriority="47"/>
+    <w:lsdException w:name="List Table 3 Accent 2" w:uiPriority="48"/>
+    <w:lsdException w:name="List Table 4 Accent 2" w:uiPriority="49"/>
+    <w:lsdException w:name="List Table 5 Dark Accent 2" w:uiPriority="50"/>
+    <w:lsdException w:name="List Table 6 Colorful Accent 2" w:uiPriority="51"/>
+    <w:lsdException w:name="List Table 7 Colorful Accent 2" w:uiPriority="52"/>
+    <w:lsdException w:name="List Table 1 Light Accent 3" w:uiPriority="46"/>
+    <w:lsdException w:name="List Table 2 Accent 3" w:uiPriority="47"/>
+    <w:lsdException w:name="List Table 3 Accent 3" w:uiPriority="48"/>
+    <w:lsdException w:name="List Table 4 Accent 3" w:uiPriority="49"/>
+    <w:lsdException w:name="List Table 5 Dark Accent 3" w:uiPriority="50"/>
+    <w:lsdException w:name="List Table 6 Colorful Accent 3" w:uiPriority="51"/>
+    <w:lsdException w:name="List Table 7 Colorful Accent 3" w:uiPriority="52"/>
+    <w:lsdException w:name="List Table 1 Light Accent 4" w:uiPriority="46"/>
+    <w:lsdException w:name="List Table 2 Accent 4" w:uiPriority="47"/>
+    <w:lsdException w:name="List Table 3 Accent 4" w:uiPriority="48"/>
+    <w:lsdException w:name="List Table 4 Accent 4" w:uiPriority="49"/>
+    <w:lsdException w:name="List Table 5 Dark Accent 4" w:uiPriority="50"/>
+    <w:lsdException w:name="List Table 6 Colorful Accent 4" w:uiPriority="51"/>
+    <w:lsdException w:name="List Table 7 Colorful Accent 4" w:uiPriority="52"/>
+    <w:lsdException w:name="List Table 1 Light Accent 5" w:uiPriority="46"/>
+    <w:lsdException w:name="List Table 2 Accent 5" w:uiPriority="47"/>
+    <w:lsdException w:name="List Table 3 Accent 5" w:uiPriority="48"/>
+    <w:lsdException w:name="List Table 4 Accent 5" w:uiPriority="49"/>
+    <w:lsdException w:name="List Table 5 Dark Accent 5" w:uiPriority="50"/>
+    <w:lsdException w:name="List Table 6 Colorful Accent 5" w:uiPriority="51"/>
+    <w:lsdException w:name="List Table 7 Colorful Accent 5" w:uiPriority="52"/>
+    <w:lsdException w:name="List Table 1 Light Accent 6" w:uiPriority="46"/>
+    <w:lsdException w:name="List Table 2 Accent 6" w:uiPriority="47"/>
+    <w:lsdException w:name="List Table 3 Accent 6" w:uiPriority="48"/>
+    <w:lsdException w:name="List Table 4 Accent 6" w:uiPriority="49"/>
+    <w:lsdException w:name="List Table 5 Dark Accent 6" w:uiPriority="50"/>
+    <w:lsdException w:name="List Table 6 Colorful Accent 6" w:uiPriority="51"/>
+    <w:lsdException w:name="List Table 7 Colorful Accent 6" w:uiPriority="52"/>
+    <w:lsdException w:name="Mention" w:semiHidden="1" w:unhideWhenUsed="1"/>
+    <w:lsdException w:name="Smart Hyperlink" w:semiHidden="1" w:unhideWhenUsed="1"/>
+    <w:lsdException w:name="Hashtag" w:semiHidden="1" w:unhideWhenUsed="1"/>
+    <w:lsdException w:name="Unresolved Mention" w:semiHidden="1" w:unhideWhenUsed="1"/>
+    <w:lsdException w:name="Smart Link" w:semiHidden="1" w:unhideWhenUsed="1"/>
+  </w:latentStyles>
+  <w:style w:type="paragraph" w:default="1" w:styleId="Normal">
+    <w:name w:val="Normal"/>
+    <w:qFormat/>
+    <w:rPr>
+      <w:rFonts w:ascii="Arial MT" w:eastAsia="Arial MT" w:hAnsi="Arial MT" w:cs="Arial MT"/>
+      <w:lang w:val="es-ES"/>
+    </w:rPr>
+  </w:style>
+  <w:style w:type="paragraph" w:styleId="Heading1">
+    <w:name w:val="heading 1"/>
+    <w:basedOn w:val="Normal"/>
+    <w:uiPriority w:val="9"/>
+    <w:qFormat/>
+    <w:pPr>
+      <w:spacing w:before="85"/>
+      <w:ind w:left="282" w:right="1"/>
+      <w:jc w:val="center"/>
+      <w:outlineLvl w:val="0"/>
+    </w:pPr>
+    <w:rPr>
+      <w:rFonts w:ascii="Times New Roman" w:eastAsia="Times New Roman" w:hAnsi="Times New Roman" w:cs="Times New Roman"/>
+      <w:b/>
+      <w:bCs/>
+      <w:sz w:val="36"/>
+      <w:szCs w:val="36"/>
+    </w:rPr>
+  </w:style>
+  <w:style w:type="character" w:default="1" w:styleId="DefaultParagraphFont">
     <w:name w:val="Default Paragraph Font"/>
     <w:uiPriority w:val="1"/>
     <w:semiHidden/>
     <w:unhideWhenUsed/>
   </w:style>
-  <w:style w:styleId="TableNormal" w:default="1" w:type="table">
-    <w:name w:val="Table Normal"/>
-    <w:uiPriority w:val="2"/>
+  <w:style w:type="table" w:default="1" w:styleId="TableNormal">
+    <w:name w:val="Normal Table"/>
+    <w:uiPriority w:val="99"/>
     <w:semiHidden/>
     <w:unhideWhenUsed/>
-    <w:qFormat/>
     <w:tblPr>
       <w:tblInd w:w="0" w:type="dxa"/>
       <w:tblCellMar>
         <w:top w:w="0" w:type="dxa"/>
-        <w:left w:w="0" w:type="dxa"/>
+        <w:left w:w="108" w:type="dxa"/>
         <w:bottom w:w="0" w:type="dxa"/>
-        <w:right w:w="0" w:type="dxa"/>
+        <w:right w:w="108" w:type="dxa"/>
       </w:tblCellMar>
     </w:tblPr>
   </w:style>
-  <w:style w:styleId="NoList" w:default="1" w:type="numbering">
+  <w:style w:type="numbering" w:default="1" w:styleId="NoList">
     <w:name w:val="No List"/>
     <w:uiPriority w:val="99"/>
     <w:semiHidden/>
     <w:unhideWhenUsed/>
   </w:style>
-  <w:style w:default="1" w:styleId="Normal" w:type="paragraph">
-    <w:name w:val="Normal"/>
-    <w:uiPriority w:val="1"/>
-    <w:qFormat/>
-    <w:pPr/>
-    <w:rPr>
-      <w:rFonts w:ascii="Arial MT" w:hAnsi="Arial MT" w:eastAsia="Arial MT" w:cs="Arial MT"/>
-      <w:lang w:val="es-ES" w:eastAsia="en-US" w:bidi="ar-SA"/>
-    </w:rPr>
-  </w:style>
-  <w:style w:styleId="BodyText" w:type="paragraph">
+  <w:style w:type="paragraph" w:styleId="BodyText">
     <w:name w:val="Body Text"/>
     <w:basedOn w:val="Normal"/>
     <w:uiPriority w:val="1"/>
     <w:qFormat/>
-    <w:pPr/>
     <w:rPr>
-      <w:rFonts w:ascii="Arial MT" w:hAnsi="Arial MT" w:eastAsia="Arial MT" w:cs="Arial MT"/>
       <w:sz w:val="21"/>
       <w:szCs w:val="21"/>
-      <w:lang w:val="es-ES" w:eastAsia="en-US" w:bidi="ar-SA"/>
     </w:rPr>
   </w:style>
-  <w:style w:styleId="Heading1" w:type="paragraph">
-    <w:name w:val="Heading 1"/>
-    <w:basedOn w:val="Normal"/>
-    <w:uiPriority w:val="1"/>
-    <w:qFormat/>
-    <w:pPr>
-      <w:spacing w:before="85"/>
-      <w:ind w:left="282" w:right="1"/>
-      <w:jc w:val="center"/>
-      <w:outlineLvl w:val="1"/>
-    </w:pPr>
-    <w:rPr>
-      <w:rFonts w:ascii="Times New Roman" w:hAnsi="Times New Roman" w:eastAsia="Times New Roman" w:cs="Times New Roman"/>
-      <w:b/>
-      <w:bCs/>
-      <w:sz w:val="36"/>
-      <w:szCs w:val="36"/>
-      <w:lang w:val="es-ES" w:eastAsia="en-US" w:bidi="ar-SA"/>
-    </w:rPr>
-  </w:style>
-  <w:style w:styleId="ListParagraph" w:type="paragraph">
+  <w:style w:type="paragraph" w:styleId="ListParagraph">
     <w:name w:val="List Paragraph"/>
     <w:basedOn w:val="Normal"/>
     <w:uiPriority w:val="1"/>
@@ -6574,20 +7343,14 @@
     <w:pPr>
       <w:ind w:left="952" w:hanging="361"/>
     </w:pPr>
-    <w:rPr>
-      <w:rFonts w:ascii="Arial MT" w:hAnsi="Arial MT" w:eastAsia="Arial MT" w:cs="Arial MT"/>
-      <w:lang w:val="es-ES" w:eastAsia="en-US" w:bidi="ar-SA"/>
-    </w:rPr>
   </w:style>
-  <w:style w:styleId="TableParagraph" w:type="paragraph">
+  <w:style w:type="paragraph" w:customStyle="1" w:styleId="TableParagraph">
     <w:name w:val="Table Paragraph"/>
     <w:basedOn w:val="Normal"/>
     <w:uiPriority w:val="1"/>
     <w:qFormat/>
-    <w:pPr/>
     <w:rPr>
-      <w:rFonts w:ascii="Times New Roman" w:hAnsi="Times New Roman" w:eastAsia="Times New Roman" w:cs="Times New Roman"/>
-      <w:lang w:val="es-ES" w:eastAsia="en-US" w:bidi="ar-SA"/>
+      <w:rFonts w:ascii="Times New Roman" w:eastAsia="Times New Roman" w:hAnsi="Times New Roman" w:cs="Times New Roman"/>
     </w:rPr>
   </w:style>
 </w:styles>

</xml_diff>